<commit_message>
added removal and add baalnce functionality, unsure about database vs customer list fucntionality, should i init an arraylist with customers but i wanna follow DRY
</commit_message>
<xml_diff>
--- a/myAssigments/tofinish/A03DS/Daniel_Soden_Report.docx
+++ b/myAssigments/tofinish/A03DS/Daniel_Soden_Report.docx
@@ -101,7 +101,39 @@
           <w:sz w:val="28"/>
           <w:szCs w:val="28"/>
         </w:rPr>
-        <w:t>ASSIGNMENT 3:   A JAVA APPLICATION FOR MANAGING A STORE.</w:t>
+        <w:t xml:space="preserve">ASSIGNMENT3 </w:t>
+      </w:r>
+      <w:r>
+        <w:rPr>
+          <w:rFonts w:cs="Times New Roman" w:ascii="Times New Roman" w:hAnsi="Times New Roman"/>
+          <w:sz w:val="28"/>
+          <w:szCs w:val="28"/>
+        </w:rPr>
+        <w:t>DS</w:t>
+      </w:r>
+      <w:r>
+        <w:rPr>
+          <w:rFonts w:cs="Times New Roman" w:ascii="Times New Roman" w:hAnsi="Times New Roman"/>
+          <w:sz w:val="28"/>
+          <w:szCs w:val="28"/>
+        </w:rPr>
+        <w:t xml:space="preserve">: A JAVA APPLICATION FOR MANAGING A </w:t>
+      </w:r>
+      <w:r>
+        <w:rPr>
+          <w:rFonts w:cs="Times New Roman" w:ascii="Times New Roman" w:hAnsi="Times New Roman"/>
+          <w:sz w:val="28"/>
+          <w:szCs w:val="28"/>
+        </w:rPr>
+        <w:t xml:space="preserve">COMPUTER </w:t>
+      </w:r>
+      <w:r>
+        <w:rPr>
+          <w:rFonts w:cs="Times New Roman" w:ascii="Times New Roman" w:hAnsi="Times New Roman"/>
+          <w:sz w:val="28"/>
+          <w:szCs w:val="28"/>
+        </w:rPr>
+        <w:t>STORE.</w:t>
       </w:r>
     </w:p>
     <w:p>
@@ -165,7 +197,23 @@
           <w:sz w:val="24"/>
           <w:szCs w:val="24"/>
         </w:rPr>
-        <w:t xml:space="preserve">I, Daniel Soden, declare that the work presented in this assignment titled ‘A Java Application for Managing a Store’ is my own. I confirm that: </w:t>
+        <w:t xml:space="preserve">I, Daniel Soden, declare that the work presented in this assignment titled ‘A Java Application for Managing a </w:t>
+      </w:r>
+      <w:r>
+        <w:rPr>
+          <w:rFonts w:cs="Times New Roman" w:ascii="Times New Roman" w:hAnsi="Times New Roman"/>
+          <w:sz w:val="24"/>
+          <w:szCs w:val="24"/>
+        </w:rPr>
+        <w:t xml:space="preserve">Computer </w:t>
+      </w:r>
+      <w:r>
+        <w:rPr>
+          <w:rFonts w:cs="Times New Roman" w:ascii="Times New Roman" w:hAnsi="Times New Roman"/>
+          <w:sz w:val="24"/>
+          <w:szCs w:val="24"/>
+        </w:rPr>
+        <w:t xml:space="preserve">Store’ is my own. I confirm that: </w:t>
       </w:r>
     </w:p>
     <w:p>
@@ -310,7 +358,11 @@
         </w:rPr>
       </w:pPr>
       <w:r>
-        <w:rPr/>
+        <w:rPr>
+          <w:rFonts w:cs="Times New Roman" w:ascii="Times New Roman" w:hAnsi="Times New Roman"/>
+          <w:sz w:val="24"/>
+          <w:szCs w:val="24"/>
+        </w:rPr>
       </w:r>
     </w:p>
     <w:p>
@@ -334,6 +386,23 @@
           <w:u w:val="single"/>
         </w:rPr>
         <w:t>Dependencies:</w:t>
+      </w:r>
+    </w:p>
+    <w:p>
+      <w:pPr>
+        <w:pStyle w:val="Normal"/>
+        <w:jc w:val="both"/>
+        <w:rPr>
+          <w:sz w:val="22"/>
+          <w:szCs w:val="22"/>
+        </w:rPr>
+      </w:pPr>
+      <w:r>
+        <w:rPr>
+          <w:sz w:val="22"/>
+          <w:szCs w:val="22"/>
+        </w:rPr>
+        <w:t>Although Maven should for the most part ensure this code will work on any machine, with my usage of SQLite I think my video demonstration would be the best way to view the work I have put into this project. I had to do a lot of shuffling of packages to get SQLite to work for me initially so I hope it will still work for you too. In the future if I were to do this project again I would put it in a docker container so that then there would be no trouble at all with building the project and running the code.</w:t>
       </w:r>
     </w:p>
     <w:p>
@@ -360,7 +429,27 @@
           <w:szCs w:val="24"/>
           <w:u w:val="none"/>
         </w:rPr>
-        <w:t>Maven (Used to manage packages and directories rather than intellij’s standard method).</w:t>
+        <w:t xml:space="preserve">Maven (Used to manage packages, </w:t>
+      </w:r>
+      <w:r>
+        <w:rPr>
+          <w:b w:val="false"/>
+          <w:bCs w:val="false"/>
+          <w:sz w:val="24"/>
+          <w:szCs w:val="24"/>
+          <w:u w:val="none"/>
+        </w:rPr>
+        <w:t xml:space="preserve">builds </w:t>
+      </w:r>
+      <w:r>
+        <w:rPr>
+          <w:b w:val="false"/>
+          <w:bCs w:val="false"/>
+          <w:sz w:val="24"/>
+          <w:szCs w:val="24"/>
+          <w:u w:val="none"/>
+        </w:rPr>
+        <w:t>and directories rather than intellij’s standard method).</w:t>
       </w:r>
     </w:p>
     <w:p>
@@ -415,6 +504,22 @@
           <w:u w:val="none"/>
         </w:rPr>
         <w:t>SQLite3 – Database used for program.</w:t>
+      </w:r>
+    </w:p>
+    <w:p>
+      <w:pPr>
+        <w:pStyle w:val="Normal"/>
+        <w:jc w:val="both"/>
+        <w:rPr>
+          <w:b w:val="false"/>
+          <w:bCs w:val="false"/>
+          <w:sz w:val="24"/>
+          <w:szCs w:val="24"/>
+          <w:u w:val="none"/>
+        </w:rPr>
+      </w:pPr>
+      <w:r>
+        <w:rPr/>
       </w:r>
     </w:p>
     <w:p>
@@ -805,7 +910,12 @@
         </w:rPr>
       </w:pPr>
       <w:r>
-        <w:rPr/>
+        <w:rPr>
+          <w:rFonts w:cs="Times New Roman" w:ascii="Times New Roman" w:hAnsi="Times New Roman"/>
+          <w:bCs/>
+          <w:sz w:val="24"/>
+          <w:szCs w:val="24"/>
+        </w:rPr>
       </w:r>
     </w:p>
     <w:p>

</xml_diff>

<commit_message>
added javadoc comments and fixed purchasing
</commit_message>
<xml_diff>
--- a/myAssigments/tofinish/A03DS/Daniel_Soden_Report.docx
+++ b/myAssigments/tofinish/A03DS/Daniel_Soden_Report.docx
@@ -44,7 +44,6 @@
                     <a:prstGeom prst="rect">
                       <a:avLst/>
                     </a:prstGeom>
-                    <a:noFill/>
                   </pic:spPr>
                 </pic:pic>
               </a:graphicData>
@@ -435,12 +434,16 @@
           <w:szCs w:val="24"/>
           <w:u w:val="none"/>
         </w:rPr>
-        <w:t>SQLite3 – Database used for program.</w:t>
+        <w:t xml:space="preserve">SQLite3 – Database used for program. </w:t>
       </w:r>
     </w:p>
     <w:p>
       <w:pPr>
         <w:pStyle w:val="Normal"/>
+        <w:numPr>
+          <w:ilvl w:val="0"/>
+          <w:numId w:val="4"/>
+        </w:numPr>
         <w:jc w:val="both"/>
         <w:rPr>
           <w:b w:val="false"/>
@@ -458,202 +461,7 @@
           <w:szCs w:val="24"/>
           <w:u w:val="none"/>
         </w:rPr>
-      </w:r>
-    </w:p>
-    <w:p>
-      <w:pPr>
-        <w:pStyle w:val="Normal"/>
-        <w:jc w:val="both"/>
-        <w:rPr>
-          <w:rFonts w:ascii="Times New Roman" w:hAnsi="Times New Roman" w:cs="Times New Roman"/>
-          <w:sz w:val="24"/>
-          <w:szCs w:val="24"/>
-        </w:rPr>
-      </w:pPr>
-      <w:r>
-        <w:rPr>
-          <w:rFonts w:cs="Times New Roman" w:ascii="Times New Roman" w:hAnsi="Times New Roman"/>
-          <w:sz w:val="24"/>
-          <w:szCs w:val="24"/>
-        </w:rPr>
-      </w:r>
-    </w:p>
-    <w:p>
-      <w:pPr>
-        <w:pStyle w:val="Normal"/>
-        <w:jc w:val="both"/>
-        <w:rPr>
-          <w:rFonts w:ascii="Times New Roman" w:hAnsi="Times New Roman" w:cs="Times New Roman"/>
-          <w:sz w:val="24"/>
-          <w:szCs w:val="24"/>
-        </w:rPr>
-      </w:pPr>
-      <w:r>
-        <w:rPr>
-          <w:rFonts w:cs="Times New Roman" w:ascii="Times New Roman" w:hAnsi="Times New Roman"/>
-          <w:sz w:val="24"/>
-          <w:szCs w:val="24"/>
-        </w:rPr>
-      </w:r>
-    </w:p>
-    <w:p>
-      <w:pPr>
-        <w:pStyle w:val="Normal"/>
-        <w:jc w:val="both"/>
-        <w:rPr>
-          <w:rFonts w:ascii="Times New Roman" w:hAnsi="Times New Roman" w:cs="Times New Roman"/>
-          <w:b/>
-          <w:sz w:val="24"/>
-          <w:szCs w:val="24"/>
-        </w:rPr>
-      </w:pPr>
-      <w:r>
-        <w:rPr>
-          <w:rFonts w:cs="Times New Roman" w:ascii="Times New Roman" w:hAnsi="Times New Roman"/>
-          <w:b/>
-          <w:sz w:val="24"/>
-          <w:szCs w:val="24"/>
-        </w:rPr>
-      </w:r>
-    </w:p>
-    <w:p>
-      <w:pPr>
-        <w:pStyle w:val="Normal"/>
-        <w:jc w:val="both"/>
-        <w:rPr>
-          <w:rFonts w:ascii="Times New Roman" w:hAnsi="Times New Roman" w:cs="Times New Roman"/>
-          <w:b/>
-          <w:sz w:val="24"/>
-          <w:szCs w:val="24"/>
-        </w:rPr>
-      </w:pPr>
-      <w:r>
-        <w:rPr>
-          <w:rFonts w:cs="Times New Roman" w:ascii="Times New Roman" w:hAnsi="Times New Roman"/>
-          <w:b/>
-          <w:sz w:val="24"/>
-          <w:szCs w:val="24"/>
-        </w:rPr>
-      </w:r>
-    </w:p>
-    <w:p>
-      <w:pPr>
-        <w:pStyle w:val="Normal"/>
-        <w:jc w:val="both"/>
-        <w:rPr>
-          <w:rFonts w:ascii="Times New Roman" w:hAnsi="Times New Roman" w:cs="Times New Roman"/>
-          <w:b/>
-          <w:sz w:val="24"/>
-          <w:szCs w:val="24"/>
-        </w:rPr>
-      </w:pPr>
-      <w:r>
-        <w:rPr>
-          <w:rFonts w:cs="Times New Roman" w:ascii="Times New Roman" w:hAnsi="Times New Roman"/>
-          <w:b/>
-          <w:sz w:val="24"/>
-          <w:szCs w:val="24"/>
-        </w:rPr>
-      </w:r>
-    </w:p>
-    <w:p>
-      <w:pPr>
-        <w:pStyle w:val="Normal"/>
-        <w:jc w:val="both"/>
-        <w:rPr>
-          <w:rFonts w:ascii="Times New Roman" w:hAnsi="Times New Roman" w:cs="Times New Roman"/>
-          <w:b/>
-          <w:sz w:val="24"/>
-          <w:szCs w:val="24"/>
-        </w:rPr>
-      </w:pPr>
-      <w:r>
-        <w:rPr>
-          <w:rFonts w:cs="Times New Roman" w:ascii="Times New Roman" w:hAnsi="Times New Roman"/>
-          <w:b/>
-          <w:sz w:val="24"/>
-          <w:szCs w:val="24"/>
-        </w:rPr>
-      </w:r>
-    </w:p>
-    <w:p>
-      <w:pPr>
-        <w:pStyle w:val="Normal"/>
-        <w:jc w:val="both"/>
-        <w:rPr>
-          <w:rFonts w:ascii="Times New Roman" w:hAnsi="Times New Roman" w:cs="Times New Roman"/>
-          <w:b/>
-          <w:sz w:val="24"/>
-          <w:szCs w:val="24"/>
-        </w:rPr>
-      </w:pPr>
-      <w:r>
-        <w:rPr>
-          <w:rFonts w:cs="Times New Roman" w:ascii="Times New Roman" w:hAnsi="Times New Roman"/>
-          <w:b/>
-          <w:sz w:val="24"/>
-          <w:szCs w:val="24"/>
-        </w:rPr>
-      </w:r>
-    </w:p>
-    <w:p>
-      <w:pPr>
-        <w:pStyle w:val="Normal"/>
-        <w:jc w:val="both"/>
-        <w:rPr>
-          <w:rFonts w:ascii="Times New Roman" w:hAnsi="Times New Roman" w:cs="Times New Roman"/>
-          <w:b/>
-          <w:sz w:val="24"/>
-          <w:szCs w:val="24"/>
-        </w:rPr>
-      </w:pPr>
-      <w:r>
-        <w:rPr>
-          <w:rFonts w:cs="Times New Roman" w:ascii="Times New Roman" w:hAnsi="Times New Roman"/>
-          <w:b/>
-          <w:sz w:val="24"/>
-          <w:szCs w:val="24"/>
-        </w:rPr>
-      </w:r>
-    </w:p>
-    <w:p>
-      <w:pPr>
-        <w:pStyle w:val="Normal"/>
-        <w:jc w:val="both"/>
-        <w:rPr>
-          <w:rFonts w:ascii="Times New Roman" w:hAnsi="Times New Roman" w:cs="Times New Roman"/>
-          <w:b/>
-          <w:sz w:val="24"/>
-          <w:szCs w:val="24"/>
-        </w:rPr>
-      </w:pPr>
-      <w:r>
-        <w:rPr>
-          <w:rFonts w:cs="Times New Roman" w:ascii="Times New Roman" w:hAnsi="Times New Roman"/>
-          <w:b/>
-          <w:sz w:val="24"/>
-          <w:szCs w:val="24"/>
-        </w:rPr>
-      </w:r>
-    </w:p>
-    <w:p>
-      <w:pPr>
-        <w:pStyle w:val="Normal"/>
-        <w:jc w:val="both"/>
-        <w:rPr/>
-      </w:pPr>
-      <w:r>
-        <w:rPr/>
-      </w:r>
-    </w:p>
-    <w:p>
-      <w:pPr>
-        <w:pStyle w:val="Normal"/>
-        <w:jc w:val="both"/>
-        <w:rPr/>
-      </w:pPr>
-      <w:r>
-        <w:rPr/>
+        <w:t>[Note] For the SQLITE database in the zip file the computer products will have been inserted, however upon initialization from an independent install, this may need to be implemented manually.</w:t>
       </w:r>
     </w:p>
     <w:p>
@@ -954,7 +762,7 @@
           <w:sz w:val="24"/>
           <w:szCs w:val="24"/>
         </w:rPr>
-        <w:t xml:space="preserve">The class Order,java has the fields </w:t>
+        <w:t xml:space="preserve">The class Order.java has the fields </w:t>
       </w:r>
       <w:r>
         <w:rPr>
@@ -992,26 +800,32 @@
           <w:sz w:val="24"/>
           <w:szCs w:val="24"/>
         </w:rPr>
-        <w:t xml:space="preserve"> and, therefore, primitive variable) and these fields (a </w:t>
-      </w:r>
-      <w:r>
-        <w:rPr>
-          <w:rFonts w:cs="Times New Roman" w:ascii="Garamond" w:hAnsi="Garamond"/>
-          <w:bCs/>
-          <w:sz w:val="26"/>
-          <w:szCs w:val="26"/>
-          <w:highlight w:val="lightGray"/>
-        </w:rPr>
-        <w:t>Borrow</w:t>
-      </w:r>
-      <w:r>
-        <w:rPr>
-          <w:rFonts w:cs="Times New Roman" w:ascii="Times New Roman" w:hAnsi="Times New Roman"/>
-          <w:bCs/>
-          <w:sz w:val="24"/>
-          <w:szCs w:val="24"/>
-        </w:rPr>
-        <w:t xml:space="preserve"> and, therefore, reference variable).</w:t>
+        <w:t xml:space="preserve"> and, therefore, primitive variable).</w:t>
+      </w:r>
+    </w:p>
+    <w:p>
+      <w:pPr>
+        <w:pStyle w:val="ListParagraph"/>
+        <w:numPr>
+          <w:ilvl w:val="1"/>
+          <w:numId w:val="2"/>
+        </w:numPr>
+        <w:jc w:val="both"/>
+        <w:rPr>
+          <w:rFonts w:ascii="Times New Roman" w:hAnsi="Times New Roman" w:cs="Times New Roman"/>
+          <w:b/>
+          <w:sz w:val="24"/>
+          <w:szCs w:val="24"/>
+        </w:rPr>
+      </w:pPr>
+      <w:r>
+        <w:rPr>
+          <w:rFonts w:cs="Times New Roman" w:ascii="Times New Roman" w:hAnsi="Times New Roman"/>
+          <w:bCs/>
+          <w:sz w:val="24"/>
+          <w:szCs w:val="24"/>
+        </w:rPr>
+        <w:t>ShopImp.java uses a reference variable to Order o by using it to access the various values and methods provided by order, in particular, toString.</w:t>
       </w:r>
     </w:p>
     <w:p>
@@ -1061,43 +875,25 @@
           <w:sz w:val="24"/>
           <w:szCs w:val="24"/>
         </w:rPr>
-        <w:t xml:space="preserve">The class </w:t>
-      </w:r>
-      <w:r>
-        <w:rPr>
-          <w:rFonts w:cs="Times New Roman" w:ascii="Times New Roman" w:hAnsi="Times New Roman"/>
-          <w:bCs/>
-          <w:sz w:val="24"/>
-          <w:szCs w:val="24"/>
-        </w:rPr>
-        <w:t>Customer.java</w:t>
-      </w:r>
-      <w:r>
-        <w:rPr>
-          <w:rFonts w:cs="Times New Roman" w:ascii="Times New Roman" w:hAnsi="Times New Roman"/>
-          <w:bCs/>
-          <w:sz w:val="24"/>
-          <w:szCs w:val="24"/>
-        </w:rPr>
-        <w:t xml:space="preserve"> models a user of the library, and the method </w:t>
-      </w:r>
-      <w:r>
-        <w:rPr>
-          <w:rFonts w:cs="Times New Roman" w:ascii="Times New Roman" w:hAnsi="Times New Roman"/>
-          <w:bCs/>
-          <w:sz w:val="24"/>
-          <w:szCs w:val="24"/>
-        </w:rPr>
-        <w:t xml:space="preserve">ShopImp.java::addCustomer </w:t>
-      </w:r>
-      <w:r>
-        <w:rPr>
-          <w:rFonts w:cs="Times New Roman" w:ascii="Times New Roman" w:hAnsi="Times New Roman"/>
-          <w:bCs/>
-          <w:sz w:val="24"/>
-          <w:szCs w:val="24"/>
-        </w:rPr>
-        <w:t xml:space="preserve">creates a new </w:t>
+        <w:t xml:space="preserve">The class Customer.java models a user of the </w:t>
+      </w:r>
+      <w:r>
+        <w:rPr>
+          <w:rFonts w:cs="Times New Roman" w:ascii="Times New Roman" w:hAnsi="Times New Roman"/>
+          <w:bCs/>
+          <w:sz w:val="24"/>
+          <w:szCs w:val="24"/>
+        </w:rPr>
+        <w:t>Shop</w:t>
+      </w:r>
+      <w:r>
+        <w:rPr>
+          <w:rFonts w:cs="Times New Roman" w:ascii="Times New Roman" w:hAnsi="Times New Roman"/>
+          <w:bCs/>
+          <w:sz w:val="24"/>
+          <w:szCs w:val="24"/>
+        </w:rPr>
+        <w:t xml:space="preserve">, and the method ShopImp.java::addCustomer creates a new </w:t>
       </w:r>
       <w:r>
         <w:rPr>
@@ -1115,27 +911,16 @@
           <w:sz w:val="24"/>
           <w:szCs w:val="24"/>
         </w:rPr>
-        <w:t xml:space="preserve"> object </w:t>
-      </w:r>
-      <w:r>
-        <w:rPr>
-          <w:rFonts w:cs="Times New Roman" w:ascii="Garamond" w:hAnsi="Garamond"/>
-          <w:bCs/>
-          <w:sz w:val="26"/>
-          <w:szCs w:val="26"/>
-          <w:highlight w:val="lightGray"/>
-        </w:rPr>
-        <w:t>Customer</w:t>
-      </w:r>
-      <w:r>
-        <w:rPr>
-          <w:rFonts w:cs="Times New Roman" w:ascii="Times New Roman" w:hAnsi="Times New Roman"/>
-          <w:bCs/>
-          <w:sz w:val="24"/>
-          <w:szCs w:val="24"/>
-          <w:highlight w:val="lightGray"/>
-        </w:rPr>
-        <w:t>.</w:t>
+        <w:t xml:space="preserve"> objec</w:t>
+      </w:r>
+      <w:r>
+        <w:rPr>
+          <w:rFonts w:cs="Times New Roman" w:ascii="Times New Roman" w:hAnsi="Times New Roman"/>
+          <w:bCs/>
+          <w:sz w:val="24"/>
+          <w:szCs w:val="24"/>
+        </w:rPr>
+        <w:t>t.</w:t>
       </w:r>
     </w:p>
     <w:p>
@@ -1185,81 +970,43 @@
           <w:sz w:val="24"/>
           <w:szCs w:val="24"/>
         </w:rPr>
-        <w:t xml:space="preserve">The class </w:t>
-      </w:r>
-      <w:r>
-        <w:rPr>
-          <w:rFonts w:cs="Times New Roman" w:ascii="Times New Roman" w:hAnsi="Times New Roman"/>
-          <w:bCs/>
-          <w:sz w:val="24"/>
-          <w:szCs w:val="24"/>
-        </w:rPr>
-        <w:t>Computer.java</w:t>
-      </w:r>
-      <w:r>
-        <w:rPr>
-          <w:rFonts w:cs="Times New Roman" w:ascii="Times New Roman" w:hAnsi="Times New Roman"/>
-          <w:bCs/>
-          <w:sz w:val="24"/>
-          <w:szCs w:val="24"/>
-        </w:rPr>
-        <w:t xml:space="preserve"> has a p</w:t>
-      </w:r>
-      <w:r>
-        <w:rPr>
-          <w:rFonts w:cs="Times New Roman" w:ascii="Times New Roman" w:hAnsi="Times New Roman"/>
-          <w:bCs/>
-          <w:sz w:val="24"/>
-          <w:szCs w:val="24"/>
-        </w:rPr>
-        <w:t>ublic field gbRam</w:t>
-      </w:r>
-      <w:r>
-        <w:rPr>
-          <w:rFonts w:cs="Times New Roman" w:ascii="Times New Roman" w:hAnsi="Times New Roman"/>
-          <w:bCs/>
-          <w:sz w:val="24"/>
-          <w:szCs w:val="24"/>
-        </w:rPr>
-        <w:t xml:space="preserve">, and public methods  </w:t>
-      </w:r>
-      <w:r>
-        <w:rPr>
-          <w:rFonts w:cs="Times New Roman" w:ascii="Garamond" w:hAnsi="Garamond"/>
-          <w:bCs/>
-          <w:sz w:val="26"/>
-          <w:szCs w:val="26"/>
-          <w:highlight w:val="lightGray"/>
-        </w:rPr>
-        <w:t>getRam</w:t>
-      </w:r>
-      <w:r>
-        <w:rPr>
-          <w:rFonts w:cs="Times New Roman" w:ascii="Times New Roman" w:hAnsi="Times New Roman"/>
-          <w:bCs/>
-          <w:sz w:val="24"/>
-          <w:szCs w:val="24"/>
-        </w:rPr>
-        <w:t xml:space="preserve"> and </w:t>
-      </w:r>
-      <w:r>
-        <w:rPr>
-          <w:rFonts w:cs="Times New Roman" w:ascii="Garamond" w:hAnsi="Garamond"/>
-          <w:bCs/>
-          <w:sz w:val="26"/>
-          <w:szCs w:val="26"/>
-          <w:highlight w:val="lightGray"/>
-        </w:rPr>
-        <w:t>setRam</w:t>
-      </w:r>
-      <w:r>
-        <w:rPr>
-          <w:rFonts w:cs="Times New Roman" w:ascii="Times New Roman" w:hAnsi="Times New Roman"/>
-          <w:bCs/>
-          <w:sz w:val="24"/>
-          <w:szCs w:val="24"/>
-        </w:rPr>
-        <w:t xml:space="preserve"> methods to access/update the field from other classes.</w:t>
+        <w:t xml:space="preserve">The class Computer.java has a public field gbRam, and public methods  </w:t>
+      </w:r>
+      <w:r>
+        <w:rPr>
+          <w:rFonts w:cs="Times New Roman" w:ascii="Times New Roman" w:hAnsi="Times New Roman"/>
+          <w:bCs/>
+          <w:sz w:val="24"/>
+          <w:szCs w:val="24"/>
+        </w:rPr>
+        <w:t xml:space="preserve">getRam </w:t>
+      </w:r>
+      <w:r>
+        <w:rPr>
+          <w:rFonts w:cs="Times New Roman" w:ascii="Times New Roman" w:hAnsi="Times New Roman"/>
+          <w:bCs/>
+          <w:sz w:val="24"/>
+          <w:szCs w:val="24"/>
+        </w:rPr>
+        <w:t xml:space="preserve">and </w:t>
+      </w:r>
+      <w:r>
+        <w:rPr>
+          <w:rFonts w:cs="Times New Roman" w:ascii="Times New Roman" w:hAnsi="Times New Roman"/>
+          <w:bCs/>
+          <w:sz w:val="24"/>
+          <w:szCs w:val="24"/>
+        </w:rPr>
+        <w:t xml:space="preserve">setRam </w:t>
+      </w:r>
+      <w:r>
+        <w:rPr>
+          <w:rFonts w:cs="Times New Roman" w:ascii="Times New Roman" w:hAnsi="Times New Roman"/>
+          <w:bCs/>
+          <w:sz w:val="24"/>
+          <w:szCs w:val="24"/>
+        </w:rPr>
+        <w:t>methods to access/update the field from other classes.</w:t>
       </w:r>
     </w:p>
     <w:p>
@@ -1309,43 +1056,7 @@
           <w:sz w:val="24"/>
           <w:szCs w:val="24"/>
         </w:rPr>
-        <w:t xml:space="preserve">The classes </w:t>
-      </w:r>
-      <w:r>
-        <w:rPr>
-          <w:rFonts w:cs="Times New Roman" w:ascii="Times New Roman" w:hAnsi="Times New Roman"/>
-          <w:bCs/>
-          <w:sz w:val="24"/>
-          <w:szCs w:val="24"/>
-        </w:rPr>
-        <w:t>Product.java</w:t>
-      </w:r>
-      <w:r>
-        <w:rPr>
-          <w:rFonts w:cs="Times New Roman" w:ascii="Times New Roman" w:hAnsi="Times New Roman"/>
-          <w:bCs/>
-          <w:sz w:val="24"/>
-          <w:szCs w:val="24"/>
-        </w:rPr>
-        <w:t xml:space="preserve">  </w:t>
-      </w:r>
-      <w:r>
-        <w:rPr>
-          <w:rFonts w:cs="Times New Roman" w:ascii="Times New Roman" w:hAnsi="Times New Roman"/>
-          <w:bCs/>
-          <w:sz w:val="24"/>
-          <w:szCs w:val="24"/>
-        </w:rPr>
-        <w:t>inherits</w:t>
-      </w:r>
-      <w:r>
-        <w:rPr>
-          <w:rFonts w:cs="Times New Roman" w:ascii="Times New Roman" w:hAnsi="Times New Roman"/>
-          <w:bCs/>
-          <w:sz w:val="24"/>
-          <w:szCs w:val="24"/>
-        </w:rPr>
-        <w:t xml:space="preserve"> from </w:t>
+        <w:t xml:space="preserve">The class Product.java  inherits from </w:t>
       </w:r>
       <w:r>
         <w:rPr>
@@ -1414,88 +1125,7 @@
           <w:sz w:val="24"/>
           <w:szCs w:val="24"/>
         </w:rPr>
-        <w:t xml:space="preserve">The class </w:t>
-      </w:r>
-      <w:r>
-        <w:rPr>
-          <w:rFonts w:cs="Times New Roman" w:ascii="Times New Roman" w:hAnsi="Times New Roman"/>
-          <w:bCs/>
-          <w:sz w:val="24"/>
-          <w:szCs w:val="24"/>
-        </w:rPr>
-        <w:t>Computer.java</w:t>
-      </w:r>
-      <w:r>
-        <w:rPr>
-          <w:rFonts w:cs="Times New Roman" w:ascii="Times New Roman" w:hAnsi="Times New Roman"/>
-          <w:bCs/>
-          <w:sz w:val="24"/>
-          <w:szCs w:val="24"/>
-        </w:rPr>
-        <w:t xml:space="preserve"> </w:t>
-      </w:r>
-      <w:r>
-        <w:rPr>
-          <w:rFonts w:cs="Times New Roman" w:ascii="Times New Roman" w:hAnsi="Times New Roman"/>
-          <w:bCs/>
-          <w:sz w:val="24"/>
-          <w:szCs w:val="24"/>
-        </w:rPr>
-        <w:t>inher</w:t>
-      </w:r>
-      <w:r>
-        <w:rPr>
-          <w:rFonts w:cs="Times New Roman" w:ascii="Times New Roman" w:hAnsi="Times New Roman"/>
-          <w:bCs/>
-          <w:sz w:val="24"/>
-          <w:szCs w:val="24"/>
-        </w:rPr>
-        <w:t>it</w:t>
-      </w:r>
-      <w:r>
-        <w:rPr>
-          <w:rFonts w:cs="Times New Roman" w:ascii="Times New Roman" w:hAnsi="Times New Roman"/>
-          <w:bCs/>
-          <w:sz w:val="24"/>
-          <w:szCs w:val="24"/>
-        </w:rPr>
-        <w:t>s</w:t>
-      </w:r>
-      <w:r>
-        <w:rPr>
-          <w:rFonts w:cs="Times New Roman" w:ascii="Times New Roman" w:hAnsi="Times New Roman"/>
-          <w:bCs/>
-          <w:sz w:val="24"/>
-          <w:szCs w:val="24"/>
-        </w:rPr>
-        <w:t xml:space="preserve"> from </w:t>
-      </w:r>
-      <w:r>
-        <w:rPr>
-          <w:rFonts w:cs="Times New Roman" w:ascii="Times New Roman" w:hAnsi="Times New Roman"/>
-          <w:bCs/>
-          <w:sz w:val="24"/>
-          <w:szCs w:val="24"/>
-        </w:rPr>
-        <w:t>Product.java.</w:t>
-      </w:r>
-      <w:r>
-        <w:rPr>
-          <w:rFonts w:cs="Times New Roman" w:ascii="Times New Roman" w:hAnsi="Times New Roman"/>
-          <w:bCs/>
-          <w:sz w:val="24"/>
-          <w:szCs w:val="24"/>
-        </w:rPr>
-        <w:t xml:space="preserve"> Therefore, there is a class hierarchy, where </w:t>
-      </w:r>
-      <w:r>
-        <w:rPr>
-          <w:rFonts w:cs="Times New Roman" w:ascii="Times New Roman" w:hAnsi="Times New Roman"/>
-          <w:bCs/>
-          <w:sz w:val="24"/>
-          <w:szCs w:val="24"/>
-        </w:rPr>
-        <w:t>computer is a child class of the parent Product.</w:t>
+        <w:t>The class Computer.java inherits from Product.java. Therefore, there is a class hierarchy, where computer is a child class of the parent Product.</w:t>
       </w:r>
     </w:p>
     <w:p>
@@ -1568,22 +1198,39 @@
       </w:r>
       <w:r>
         <w:rPr>
-          <w:rFonts w:cs="Times New Roman" w:ascii="Garamond" w:hAnsi="Garamond"/>
-          <w:bCs/>
-          <w:sz w:val="26"/>
-          <w:szCs w:val="26"/>
-          <w:highlight w:val="lightGray"/>
-        </w:rPr>
-        <w:t>selectIntOption</w:t>
-      </w:r>
-      <w:r>
-        <w:rPr>
-          <w:rFonts w:cs="Times New Roman" w:ascii="Times New Roman" w:hAnsi="Times New Roman"/>
-          <w:bCs/>
-          <w:sz w:val="24"/>
-          <w:szCs w:val="24"/>
-        </w:rPr>
-        <w:t xml:space="preserve">, each of them with a different signature. </w:t>
+          <w:rFonts w:cs="Times New Roman" w:ascii="Times New Roman" w:hAnsi="Times New Roman"/>
+          <w:bCs/>
+          <w:sz w:val="24"/>
+          <w:szCs w:val="24"/>
+        </w:rPr>
+        <w:t>scanInt</w:t>
+      </w:r>
+      <w:r>
+        <w:rPr>
+          <w:rFonts w:cs="Times New Roman" w:ascii="Times New Roman" w:hAnsi="Times New Roman"/>
+          <w:bCs/>
+          <w:sz w:val="24"/>
+          <w:szCs w:val="24"/>
+        </w:rPr>
+        <w:t xml:space="preserve"> each of them with a different signature </w:t>
+      </w:r>
+      <w:r>
+        <w:rPr>
+          <w:rFonts w:cs="Times New Roman" w:ascii="Times New Roman" w:hAnsi="Times New Roman"/>
+          <w:bCs/>
+          <w:sz w:val="24"/>
+          <w:szCs w:val="24"/>
+        </w:rPr>
+        <w:t>in which one takes in a particular range and the other takes in any integer</w:t>
+      </w:r>
+      <w:r>
+        <w:rPr>
+          <w:rFonts w:cs="Times New Roman" w:ascii="Times New Roman" w:hAnsi="Times New Roman"/>
+          <w:bCs/>
+          <w:sz w:val="24"/>
+          <w:szCs w:val="24"/>
+        </w:rPr>
+        <w:t xml:space="preserve"> </w:t>
       </w:r>
     </w:p>
     <w:p>
@@ -1633,7 +1280,16 @@
           <w:sz w:val="24"/>
           <w:szCs w:val="24"/>
         </w:rPr>
-        <w:t xml:space="preserve">The classes </w:t>
+        <w:t xml:space="preserve">The class </w:t>
+      </w:r>
+      <w:r>
+        <w:rPr>
+          <w:rFonts w:cs="Times New Roman" w:ascii="Times New Roman" w:hAnsi="Times New Roman"/>
+          <w:bCs/>
+          <w:sz w:val="24"/>
+          <w:szCs w:val="24"/>
+        </w:rPr>
+        <w:t>Computer.java</w:t>
       </w:r>
       <w:r>
         <w:rPr>
@@ -1643,73 +1299,62 @@
           <w:szCs w:val="26"/>
           <w:highlight w:val="lightGray"/>
         </w:rPr>
-        <w:t>User.java</w:t>
-      </w:r>
-      <w:r>
-        <w:rPr>
-          <w:rFonts w:cs="Times New Roman" w:ascii="Times New Roman" w:hAnsi="Times New Roman"/>
-          <w:bCs/>
-          <w:sz w:val="24"/>
-          <w:szCs w:val="24"/>
-        </w:rPr>
-        <w:t xml:space="preserve"> and </w:t>
-      </w:r>
-      <w:r>
-        <w:rPr>
-          <w:rFonts w:cs="Times New Roman" w:ascii="Garamond" w:hAnsi="Garamond"/>
-          <w:bCs/>
-          <w:sz w:val="26"/>
-          <w:szCs w:val="26"/>
-          <w:highlight w:val="lightGray"/>
-        </w:rPr>
-        <w:t>Item.java</w:t>
-      </w:r>
-      <w:r>
-        <w:rPr>
-          <w:rFonts w:cs="Times New Roman" w:ascii="Times New Roman" w:hAnsi="Times New Roman"/>
-          <w:bCs/>
-          <w:sz w:val="24"/>
-          <w:szCs w:val="24"/>
-        </w:rPr>
-        <w:t xml:space="preserve"> overwrite the method </w:t>
-      </w:r>
-      <w:r>
-        <w:rPr>
-          <w:rFonts w:cs="Times New Roman" w:ascii="Garamond" w:hAnsi="Garamond"/>
-          <w:bCs/>
-          <w:sz w:val="26"/>
-          <w:szCs w:val="26"/>
-          <w:highlight w:val="lightGray"/>
-        </w:rPr>
-        <w:t>toString</w:t>
-      </w:r>
-      <w:r>
-        <w:rPr>
-          <w:rFonts w:cs="Times New Roman" w:ascii="Times New Roman" w:hAnsi="Times New Roman"/>
-          <w:bCs/>
-          <w:sz w:val="24"/>
-          <w:szCs w:val="24"/>
-        </w:rPr>
-        <w:t xml:space="preserve">, specified in the class </w:t>
-      </w:r>
-      <w:r>
-        <w:rPr>
-          <w:rFonts w:cs="Times New Roman" w:ascii="Garamond" w:hAnsi="Garamond"/>
-          <w:bCs/>
-          <w:sz w:val="26"/>
-          <w:szCs w:val="26"/>
-          <w:highlight w:val="lightGray"/>
-        </w:rPr>
-        <w:t>Object</w:t>
-      </w:r>
-      <w:r>
-        <w:rPr>
-          <w:rFonts w:cs="Times New Roman" w:ascii="Times New Roman" w:hAnsi="Times New Roman"/>
-          <w:bCs/>
-          <w:sz w:val="24"/>
-          <w:szCs w:val="24"/>
-        </w:rPr>
-        <w:t xml:space="preserve"> any Java class automatically inherits from. </w:t>
+        <w:t xml:space="preserve"> </w:t>
+      </w:r>
+      <w:r>
+        <w:rPr>
+          <w:rFonts w:cs="Times New Roman" w:ascii="Times New Roman" w:hAnsi="Times New Roman"/>
+          <w:bCs/>
+          <w:sz w:val="24"/>
+          <w:szCs w:val="24"/>
+        </w:rPr>
+        <w:t>overwrite</w:t>
+      </w:r>
+      <w:r>
+        <w:rPr>
+          <w:rFonts w:cs="Times New Roman" w:ascii="Times New Roman" w:hAnsi="Times New Roman"/>
+          <w:bCs/>
+          <w:sz w:val="24"/>
+          <w:szCs w:val="24"/>
+        </w:rPr>
+        <w:t xml:space="preserve">s the method getAmountOnOrder </w:t>
+      </w:r>
+      <w:r>
+        <w:rPr>
+          <w:rFonts w:cs="Times New Roman" w:ascii="Times New Roman" w:hAnsi="Times New Roman"/>
+          <w:b/>
+          <w:bCs/>
+          <w:sz w:val="24"/>
+          <w:szCs w:val="24"/>
+        </w:rPr>
+        <w:t xml:space="preserve"> </w:t>
+      </w:r>
+      <w:r>
+        <w:rPr>
+          <w:rFonts w:cs="Times New Roman" w:ascii="Times New Roman" w:hAnsi="Times New Roman"/>
+          <w:bCs/>
+          <w:sz w:val="24"/>
+          <w:szCs w:val="24"/>
+        </w:rPr>
+        <w:t xml:space="preserve">specified in the class </w:t>
+      </w:r>
+      <w:r>
+        <w:rPr>
+          <w:rFonts w:cs="Times New Roman" w:ascii="Times New Roman" w:hAnsi="Times New Roman"/>
+          <w:bCs/>
+          <w:sz w:val="24"/>
+          <w:szCs w:val="24"/>
+        </w:rPr>
+        <w:t>Product. In the new implementation we retrieve the new amount on order through an SQL Query.</w:t>
+      </w:r>
+      <w:r>
+        <w:rPr>
+          <w:rFonts w:cs="Times New Roman" w:ascii="Times New Roman" w:hAnsi="Times New Roman"/>
+          <w:bCs/>
+          <w:sz w:val="24"/>
+          <w:szCs w:val="24"/>
+        </w:rPr>
+        <w:t xml:space="preserve"> </w:t>
       </w:r>
     </w:p>
     <w:p>
@@ -1889,7 +1534,7 @@
           <w:sz w:val="24"/>
           <w:szCs w:val="24"/>
         </w:rPr>
-        <w:t>User and Developer Isolation.</w:t>
+        <w:t>User/Developer Isolation.</w:t>
       </w:r>
     </w:p>
     <w:p>
@@ -1900,61 +1545,256 @@
           <w:numId w:val="2"/>
         </w:numPr>
         <w:jc w:val="both"/>
-        <w:rPr>
-          <w:rFonts w:ascii="Times New Roman" w:hAnsi="Times New Roman" w:cs="Times New Roman"/>
-          <w:b/>
-          <w:sz w:val="24"/>
-          <w:szCs w:val="24"/>
-        </w:rPr>
-      </w:pPr>
-      <w:r>
-        <w:rPr>
-          <w:rFonts w:cs="Times New Roman" w:ascii="Times New Roman" w:hAnsi="Times New Roman"/>
-          <w:bCs/>
-          <w:sz w:val="24"/>
-          <w:szCs w:val="24"/>
-        </w:rPr>
-        <w:t xml:space="preserve">Abstract Datatypes isolate the </w:t>
-      </w:r>
-      <w:r>
-        <w:rPr>
-          <w:rFonts w:cs="Times New Roman" w:ascii="Times New Roman" w:hAnsi="Times New Roman"/>
-          <w:bCs/>
-          <w:i/>
-          <w:iCs/>
-          <w:sz w:val="24"/>
-          <w:szCs w:val="24"/>
-        </w:rPr>
-        <w:t>what</w:t>
-      </w:r>
-      <w:r>
-        <w:rPr>
-          <w:rFonts w:cs="Times New Roman" w:ascii="Times New Roman" w:hAnsi="Times New Roman"/>
-          <w:bCs/>
-          <w:sz w:val="24"/>
-          <w:szCs w:val="24"/>
-        </w:rPr>
-        <w:t xml:space="preserve"> (what represents this data and what operations can we do with it) from the </w:t>
-      </w:r>
-      <w:r>
-        <w:rPr>
-          <w:rFonts w:cs="Times New Roman" w:ascii="Times New Roman" w:hAnsi="Times New Roman"/>
-          <w:bCs/>
-          <w:i/>
-          <w:iCs/>
-          <w:sz w:val="24"/>
-          <w:szCs w:val="24"/>
-        </w:rPr>
-        <w:t>how</w:t>
-      </w:r>
-      <w:r>
-        <w:rPr>
-          <w:rFonts w:cs="Times New Roman" w:ascii="Times New Roman" w:hAnsi="Times New Roman"/>
-          <w:bCs/>
-          <w:sz w:val="24"/>
-          <w:szCs w:val="24"/>
-        </w:rPr>
-        <w:t xml:space="preserve"> (how is this data internally represented and how is each operation internally implemented). </w:t>
+        <w:rPr/>
+      </w:pPr>
+      <w:r>
+        <w:rPr>
+          <w:b w:val="false"/>
+          <w:bCs w:val="false"/>
+        </w:rPr>
+        <w:t xml:space="preserve">By using </w:t>
+      </w:r>
+      <w:r>
+        <w:rPr>
+          <w:b w:val="false"/>
+          <w:bCs w:val="false"/>
+        </w:rPr>
+        <w:t>abstract data types</w:t>
+      </w:r>
+      <w:r>
+        <w:rPr>
+          <w:b w:val="false"/>
+          <w:bCs w:val="false"/>
+        </w:rPr>
+        <w:t xml:space="preserve"> we can isolate our own developed methods from a user and how they are implemente</w:t>
+      </w:r>
+      <w:r>
+        <w:rPr>
+          <w:b w:val="false"/>
+          <w:bCs w:val="false"/>
+        </w:rPr>
+        <w:t>d to allow a user to use these methods without worrying about the logic of the program</w:t>
+      </w:r>
+    </w:p>
+    <w:p>
+      <w:pPr>
+        <w:pStyle w:val="ListParagraph"/>
+        <w:numPr>
+          <w:ilvl w:val="2"/>
+          <w:numId w:val="2"/>
+        </w:numPr>
+        <w:jc w:val="both"/>
+        <w:rPr>
+          <w:rFonts w:ascii="Times New Roman" w:hAnsi="Times New Roman" w:cs="Times New Roman"/>
+          <w:b/>
+          <w:sz w:val="24"/>
+          <w:szCs w:val="24"/>
+        </w:rPr>
+      </w:pPr>
+      <w:r>
+        <w:rPr>
+          <w:rFonts w:cs="Times New Roman" w:ascii="Times New Roman" w:hAnsi="Times New Roman"/>
+          <w:bCs/>
+          <w:sz w:val="24"/>
+          <w:szCs w:val="24"/>
+        </w:rPr>
+        <w:t xml:space="preserve">Assuming </w:t>
+      </w:r>
+      <w:r>
+        <w:rPr>
+          <w:rFonts w:cs="Times New Roman" w:ascii="Times New Roman" w:hAnsi="Times New Roman"/>
+          <w:bCs/>
+          <w:sz w:val="24"/>
+          <w:szCs w:val="24"/>
+        </w:rPr>
+        <w:t xml:space="preserve">the class </w:t>
+      </w:r>
+      <w:r>
+        <w:rPr>
+          <w:rFonts w:cs="Times New Roman" w:ascii="Times New Roman" w:hAnsi="Times New Roman"/>
+          <w:bCs/>
+          <w:sz w:val="24"/>
+          <w:szCs w:val="24"/>
+        </w:rPr>
+        <w:t>Main.java</w:t>
+      </w:r>
+      <w:r>
+        <w:rPr>
+          <w:rFonts w:cs="Times New Roman" w:ascii="Times New Roman" w:hAnsi="Times New Roman"/>
+          <w:bCs/>
+          <w:sz w:val="24"/>
+          <w:szCs w:val="24"/>
+        </w:rPr>
+        <w:t xml:space="preserve"> was implemented by </w:t>
+      </w:r>
+      <w:r>
+        <w:rPr>
+          <w:rFonts w:cs="Times New Roman" w:ascii="Times New Roman" w:hAnsi="Times New Roman"/>
+          <w:bCs/>
+          <w:sz w:val="24"/>
+          <w:szCs w:val="24"/>
+        </w:rPr>
+        <w:t>our first programmer</w:t>
+      </w:r>
+      <w:r>
+        <w:rPr>
+          <w:rFonts w:cs="Times New Roman" w:ascii="Times New Roman" w:hAnsi="Times New Roman"/>
+          <w:bCs/>
+          <w:sz w:val="24"/>
+          <w:szCs w:val="24"/>
+        </w:rPr>
+        <w:t xml:space="preserve">. </w:t>
+      </w:r>
+      <w:r>
+        <w:rPr>
+          <w:rFonts w:cs="Times New Roman" w:ascii="Times New Roman" w:hAnsi="Times New Roman"/>
+          <w:bCs/>
+          <w:sz w:val="24"/>
+          <w:szCs w:val="24"/>
+        </w:rPr>
+        <w:t>They</w:t>
+      </w:r>
+      <w:r>
+        <w:rPr>
+          <w:rFonts w:cs="Times New Roman" w:ascii="Times New Roman" w:hAnsi="Times New Roman"/>
+          <w:bCs/>
+          <w:sz w:val="24"/>
+          <w:szCs w:val="24"/>
+        </w:rPr>
+        <w:t xml:space="preserve"> can look at </w:t>
+      </w:r>
+      <w:r>
+        <w:rPr>
+          <w:rFonts w:cs="Times New Roman" w:ascii="Times New Roman" w:hAnsi="Times New Roman"/>
+          <w:bCs/>
+          <w:sz w:val="24"/>
+          <w:szCs w:val="24"/>
+        </w:rPr>
+        <w:t>Shop.java,</w:t>
+      </w:r>
+      <w:r>
+        <w:rPr>
+          <w:rFonts w:cs="Times New Roman" w:ascii="Times New Roman" w:hAnsi="Times New Roman"/>
+          <w:bCs/>
+          <w:sz w:val="24"/>
+          <w:szCs w:val="24"/>
+        </w:rPr>
+        <w:t xml:space="preserve"> create a</w:t>
+      </w:r>
+      <w:r>
+        <w:rPr>
+          <w:rFonts w:cs="Times New Roman" w:ascii="Times New Roman" w:hAnsi="Times New Roman"/>
+          <w:bCs/>
+          <w:sz w:val="24"/>
+          <w:szCs w:val="24"/>
+        </w:rPr>
+        <w:t>n instance</w:t>
+      </w:r>
+      <w:r>
+        <w:rPr>
+          <w:rFonts w:cs="Times New Roman" w:ascii="Times New Roman" w:hAnsi="Times New Roman"/>
+          <w:bCs/>
+          <w:sz w:val="24"/>
+          <w:szCs w:val="24"/>
+        </w:rPr>
+        <w:t xml:space="preserve"> of type </w:t>
+      </w:r>
+      <w:r>
+        <w:rPr>
+          <w:rFonts w:cs="Times New Roman" w:ascii="Times New Roman" w:hAnsi="Times New Roman"/>
+          <w:bCs/>
+          <w:sz w:val="24"/>
+          <w:szCs w:val="24"/>
+        </w:rPr>
+        <w:t xml:space="preserve">Shop </w:t>
+      </w:r>
+      <w:r>
+        <w:rPr>
+          <w:rFonts w:cs="Times New Roman" w:ascii="Times New Roman" w:hAnsi="Times New Roman"/>
+          <w:bCs/>
+          <w:sz w:val="24"/>
+          <w:szCs w:val="24"/>
+        </w:rPr>
+        <w:t xml:space="preserve">to use all its functionality (the methods </w:t>
+      </w:r>
+      <w:r>
+        <w:rPr>
+          <w:rFonts w:cs="Times New Roman" w:ascii="Times New Roman" w:hAnsi="Times New Roman"/>
+          <w:bCs/>
+          <w:sz w:val="24"/>
+          <w:szCs w:val="24"/>
+        </w:rPr>
+        <w:t>addCustomer</w:t>
+      </w:r>
+      <w:r>
+        <w:rPr>
+          <w:rFonts w:cs="Times New Roman" w:ascii="Times New Roman" w:hAnsi="Times New Roman"/>
+          <w:bCs/>
+          <w:sz w:val="24"/>
+          <w:szCs w:val="24"/>
+        </w:rPr>
+        <w:t xml:space="preserve">, </w:t>
+      </w:r>
+      <w:r>
+        <w:rPr>
+          <w:rFonts w:cs="Times New Roman" w:ascii="Times New Roman" w:hAnsi="Times New Roman"/>
+          <w:bCs/>
+          <w:sz w:val="24"/>
+          <w:szCs w:val="24"/>
+        </w:rPr>
+        <w:t>saveReceipt</w:t>
+      </w:r>
+      <w:r>
+        <w:rPr>
+          <w:rFonts w:cs="Times New Roman" w:ascii="Times New Roman" w:hAnsi="Times New Roman"/>
+          <w:bCs/>
+          <w:sz w:val="24"/>
+          <w:szCs w:val="24"/>
+        </w:rPr>
+        <w:t xml:space="preserve"> , etc.) </w:t>
+      </w:r>
+      <w:r>
+        <w:rPr>
+          <w:rFonts w:cs="Times New Roman" w:ascii="Times New Roman" w:hAnsi="Times New Roman"/>
+          <w:bCs/>
+          <w:sz w:val="24"/>
+          <w:szCs w:val="24"/>
+        </w:rPr>
+        <w:t>all not knowing</w:t>
+      </w:r>
+      <w:r>
+        <w:rPr>
+          <w:rFonts w:cs="Times New Roman" w:ascii="Times New Roman" w:hAnsi="Times New Roman"/>
+          <w:bCs/>
+          <w:sz w:val="24"/>
+          <w:szCs w:val="24"/>
+        </w:rPr>
+        <w:t xml:space="preserve"> how all this functionality is  implemented.</w:t>
+      </w:r>
+    </w:p>
+    <w:p>
+      <w:pPr>
+        <w:pStyle w:val="ListParagraph"/>
+        <w:numPr>
+          <w:ilvl w:val="0"/>
+          <w:numId w:val="2"/>
+        </w:numPr>
+        <w:jc w:val="both"/>
+        <w:rPr>
+          <w:rFonts w:ascii="Times New Roman" w:hAnsi="Times New Roman" w:cs="Times New Roman"/>
+          <w:b/>
+          <w:sz w:val="24"/>
+          <w:szCs w:val="24"/>
+        </w:rPr>
+      </w:pPr>
+      <w:r>
+        <w:rPr>
+          <w:rFonts w:cs="Times New Roman" w:ascii="Times New Roman" w:hAnsi="Times New Roman"/>
+          <w:b/>
+          <w:sz w:val="24"/>
+          <w:szCs w:val="24"/>
+        </w:rPr>
+        <w:t>Static Fields and Methods.</w:t>
       </w:r>
     </w:p>
     <w:p>
@@ -1979,32 +1819,7 @@
           <w:sz w:val="24"/>
           <w:szCs w:val="24"/>
         </w:rPr>
-        <w:t>See the UML diagram on this appendix:</w:t>
-      </w:r>
-    </w:p>
-    <w:p>
-      <w:pPr>
-        <w:pStyle w:val="ListParagraph"/>
-        <w:numPr>
-          <w:ilvl w:val="2"/>
-          <w:numId w:val="2"/>
-        </w:numPr>
-        <w:jc w:val="both"/>
-        <w:rPr>
-          <w:rFonts w:ascii="Times New Roman" w:hAnsi="Times New Roman" w:cs="Times New Roman"/>
-          <w:b/>
-          <w:sz w:val="24"/>
-          <w:szCs w:val="24"/>
-        </w:rPr>
-      </w:pPr>
-      <w:r>
-        <w:rPr>
-          <w:rFonts w:cs="Times New Roman" w:ascii="Times New Roman" w:hAnsi="Times New Roman"/>
-          <w:bCs/>
-          <w:sz w:val="24"/>
-          <w:szCs w:val="24"/>
-        </w:rPr>
-        <w:t xml:space="preserve">Let’s assume the class </w:t>
+        <w:t xml:space="preserve">The class Database.java has a static field </w:t>
       </w:r>
       <w:r>
         <w:rPr>
@@ -2014,16 +1829,61 @@
           <w:szCs w:val="26"/>
           <w:highlight w:val="lightGray"/>
         </w:rPr>
-        <w:t>MyMain.java</w:t>
-      </w:r>
-      <w:r>
-        <w:rPr>
-          <w:rFonts w:cs="Times New Roman" w:ascii="Times New Roman" w:hAnsi="Times New Roman"/>
-          <w:bCs/>
-          <w:sz w:val="24"/>
-          <w:szCs w:val="24"/>
-        </w:rPr>
-        <w:t xml:space="preserve"> was implemented by Programmer1.             She can look at </w:t>
+        <w:t>url</w:t>
+      </w:r>
+      <w:r>
+        <w:rPr>
+          <w:rFonts w:cs="Times New Roman" w:ascii="Times New Roman" w:hAnsi="Times New Roman"/>
+          <w:bCs/>
+          <w:sz w:val="24"/>
+          <w:szCs w:val="24"/>
+        </w:rPr>
+        <w:t>. Therefore, the field does not belong to a single object of the class, but to all objects of the class.</w:t>
+      </w:r>
+      <w:r>
+        <w:rPr>
+          <w:rFonts w:cs="Times New Roman" w:ascii="Times New Roman" w:hAnsi="Times New Roman"/>
+          <w:b/>
+          <w:bCs/>
+          <w:sz w:val="24"/>
+          <w:szCs w:val="24"/>
+        </w:rPr>
+        <w:t xml:space="preserve"> </w:t>
+      </w:r>
+      <w:r>
+        <w:rPr>
+          <w:rFonts w:cs="Times New Roman" w:ascii="Times New Roman" w:hAnsi="Times New Roman"/>
+          <w:b w:val="false"/>
+          <w:bCs w:val="false"/>
+          <w:sz w:val="24"/>
+          <w:szCs w:val="24"/>
+        </w:rPr>
+        <w:t>This decision was made so I could access this field universally for database connectivity.</w:t>
+      </w:r>
+    </w:p>
+    <w:p>
+      <w:pPr>
+        <w:pStyle w:val="ListParagraph"/>
+        <w:numPr>
+          <w:ilvl w:val="1"/>
+          <w:numId w:val="2"/>
+        </w:numPr>
+        <w:jc w:val="both"/>
+        <w:rPr>
+          <w:rFonts w:ascii="Times New Roman" w:hAnsi="Times New Roman" w:cs="Times New Roman"/>
+          <w:b/>
+          <w:sz w:val="24"/>
+          <w:szCs w:val="24"/>
+        </w:rPr>
+      </w:pPr>
+      <w:r>
+        <w:rPr>
+          <w:rFonts w:cs="Times New Roman" w:ascii="Times New Roman" w:hAnsi="Times New Roman"/>
+          <w:bCs/>
+          <w:sz w:val="24"/>
+          <w:szCs w:val="24"/>
+        </w:rPr>
+        <w:t xml:space="preserve">The class </w:t>
       </w:r>
       <w:r>
         <w:rPr>
@@ -2033,237 +1893,52 @@
           <w:szCs w:val="26"/>
           <w:highlight w:val="lightGray"/>
         </w:rPr>
-        <w:t>Library.java</w:t>
-      </w:r>
-      <w:r>
-        <w:rPr>
-          <w:rFonts w:cs="Times New Roman" w:ascii="Times New Roman" w:hAnsi="Times New Roman"/>
-          <w:bCs/>
-          <w:sz w:val="24"/>
-          <w:szCs w:val="24"/>
-        </w:rPr>
-        <w:t xml:space="preserve"> and then create a variable of type </w:t>
-      </w:r>
-      <w:r>
-        <w:rPr>
-          <w:rFonts w:cs="Times New Roman" w:ascii="Garamond" w:hAnsi="Garamond"/>
-          <w:bCs/>
-          <w:sz w:val="26"/>
-          <w:szCs w:val="26"/>
-          <w:highlight w:val="lightGray"/>
-        </w:rPr>
-        <w:t>Library</w:t>
-      </w:r>
-      <w:r>
-        <w:rPr>
-          <w:rFonts w:cs="Times New Roman" w:ascii="Times New Roman" w:hAnsi="Times New Roman"/>
-          <w:bCs/>
-          <w:sz w:val="24"/>
-          <w:szCs w:val="24"/>
-        </w:rPr>
-        <w:t xml:space="preserve"> to use all its functionality (the methods </w:t>
-      </w:r>
-      <w:r>
-        <w:rPr>
-          <w:rFonts w:cs="Times New Roman" w:ascii="Garamond" w:hAnsi="Garamond"/>
-          <w:bCs/>
-          <w:sz w:val="26"/>
-          <w:szCs w:val="26"/>
-          <w:highlight w:val="lightGray"/>
-        </w:rPr>
-        <w:t>addUser</w:t>
-      </w:r>
-      <w:r>
-        <w:rPr>
-          <w:rFonts w:cs="Times New Roman" w:ascii="Times New Roman" w:hAnsi="Times New Roman"/>
-          <w:bCs/>
-          <w:sz w:val="24"/>
-          <w:szCs w:val="24"/>
-        </w:rPr>
-        <w:t xml:space="preserve">, </w:t>
-      </w:r>
-      <w:r>
-        <w:rPr>
-          <w:rFonts w:cs="Times New Roman" w:ascii="Garamond" w:hAnsi="Garamond"/>
-          <w:bCs/>
-          <w:sz w:val="26"/>
-          <w:szCs w:val="26"/>
-          <w:highlight w:val="lightGray"/>
-        </w:rPr>
-        <w:t>removeUser</w:t>
-      </w:r>
-      <w:r>
-        <w:rPr>
-          <w:rFonts w:cs="Times New Roman" w:ascii="Times New Roman" w:hAnsi="Times New Roman"/>
-          <w:bCs/>
-          <w:sz w:val="24"/>
-          <w:szCs w:val="24"/>
-        </w:rPr>
-        <w:t xml:space="preserve">, etc.), without knowing how all this functionality is internally implemented. </w:t>
-      </w:r>
-    </w:p>
-    <w:p>
-      <w:pPr>
-        <w:pStyle w:val="ListParagraph"/>
-        <w:ind w:left="2160"/>
-        <w:jc w:val="both"/>
-        <w:rPr>
-          <w:rFonts w:ascii="Times New Roman" w:hAnsi="Times New Roman" w:cs="Times New Roman"/>
-          <w:b/>
-          <w:sz w:val="24"/>
-          <w:szCs w:val="24"/>
-        </w:rPr>
-      </w:pPr>
-      <w:r>
-        <w:rPr>
-          <w:rFonts w:cs="Times New Roman" w:ascii="Times New Roman" w:hAnsi="Times New Roman"/>
-          <w:bCs/>
-          <w:sz w:val="24"/>
-          <w:szCs w:val="24"/>
-        </w:rPr>
-        <w:t xml:space="preserve">All she needs is to use the object of type Library for her own application, programmed in the methods of the class </w:t>
-      </w:r>
-      <w:r>
-        <w:rPr>
-          <w:rFonts w:cs="Times New Roman" w:ascii="Garamond" w:hAnsi="Garamond"/>
-          <w:bCs/>
-          <w:sz w:val="26"/>
-          <w:szCs w:val="26"/>
-          <w:highlight w:val="lightGray"/>
-        </w:rPr>
-        <w:t>MyMain.java</w:t>
-      </w:r>
-      <w:r>
-        <w:rPr>
-          <w:rFonts w:cs="Times New Roman" w:ascii="Times New Roman" w:hAnsi="Times New Roman"/>
-          <w:bCs/>
-          <w:sz w:val="24"/>
-          <w:szCs w:val="24"/>
-        </w:rPr>
-        <w:t xml:space="preserve">. In this case, her application is an interactive text menu for using a library. </w:t>
-      </w:r>
-    </w:p>
-    <w:p>
-      <w:pPr>
-        <w:pStyle w:val="ListParagraph"/>
-        <w:numPr>
-          <w:ilvl w:val="2"/>
-          <w:numId w:val="2"/>
-        </w:numPr>
-        <w:jc w:val="both"/>
-        <w:rPr>
-          <w:rFonts w:ascii="Times New Roman" w:hAnsi="Times New Roman" w:cs="Times New Roman"/>
-          <w:b/>
-          <w:sz w:val="24"/>
-          <w:szCs w:val="24"/>
-        </w:rPr>
-      </w:pPr>
-      <w:r>
-        <w:rPr>
-          <w:rFonts w:cs="Times New Roman" w:ascii="Times New Roman" w:hAnsi="Times New Roman"/>
-          <w:bCs/>
-          <w:sz w:val="24"/>
-          <w:szCs w:val="24"/>
-        </w:rPr>
-        <w:t xml:space="preserve">Let’s assume the class </w:t>
-      </w:r>
-      <w:r>
-        <w:rPr>
-          <w:rFonts w:cs="Times New Roman" w:ascii="Garamond" w:hAnsi="Garamond"/>
-          <w:bCs/>
-          <w:sz w:val="26"/>
-          <w:szCs w:val="26"/>
-          <w:highlight w:val="lightGray"/>
-        </w:rPr>
-        <w:t>LibraryImp.java</w:t>
-      </w:r>
-      <w:r>
-        <w:rPr>
-          <w:rFonts w:cs="Times New Roman" w:ascii="Times New Roman" w:hAnsi="Times New Roman"/>
-          <w:bCs/>
-          <w:sz w:val="24"/>
-          <w:szCs w:val="24"/>
-        </w:rPr>
-        <w:t xml:space="preserve"> was implemented by Programmer2.  She knows how to represent internally a library (via a number of fields) and how to implement each of the methods offered. On doing so, she also implements the rest of classes (</w:t>
-      </w:r>
-      <w:r>
-        <w:rPr>
-          <w:rFonts w:cs="Times New Roman" w:ascii="Garamond" w:hAnsi="Garamond"/>
-          <w:bCs/>
-          <w:sz w:val="26"/>
-          <w:szCs w:val="26"/>
-          <w:highlight w:val="lightGray"/>
-        </w:rPr>
-        <w:t>Agent.java</w:t>
-      </w:r>
-      <w:r>
-        <w:rPr>
-          <w:rFonts w:cs="Times New Roman" w:ascii="Times New Roman" w:hAnsi="Times New Roman"/>
-          <w:bCs/>
-          <w:sz w:val="24"/>
-          <w:szCs w:val="24"/>
-        </w:rPr>
-        <w:t xml:space="preserve">, </w:t>
-      </w:r>
-      <w:r>
-        <w:rPr>
-          <w:rFonts w:cs="Times New Roman" w:ascii="Garamond" w:hAnsi="Garamond"/>
-          <w:bCs/>
-          <w:sz w:val="26"/>
-          <w:szCs w:val="26"/>
-          <w:highlight w:val="lightGray"/>
-        </w:rPr>
-        <w:t>User.java</w:t>
-      </w:r>
-      <w:r>
-        <w:rPr>
-          <w:rFonts w:cs="Times New Roman" w:ascii="Times New Roman" w:hAnsi="Times New Roman"/>
-          <w:bCs/>
-          <w:sz w:val="24"/>
-          <w:szCs w:val="24"/>
-        </w:rPr>
-        <w:t xml:space="preserve">, etc.) </w:t>
-      </w:r>
-    </w:p>
-    <w:p>
-      <w:pPr>
-        <w:pStyle w:val="ListParagraph"/>
-        <w:ind w:left="2160"/>
-        <w:jc w:val="both"/>
-        <w:rPr>
-          <w:rFonts w:ascii="Times New Roman" w:hAnsi="Times New Roman" w:cs="Times New Roman"/>
-          <w:b/>
-          <w:sz w:val="24"/>
-          <w:szCs w:val="24"/>
-        </w:rPr>
-      </w:pPr>
-      <w:r>
-        <w:rPr>
-          <w:rFonts w:cs="Times New Roman" w:ascii="Times New Roman" w:hAnsi="Times New Roman"/>
-          <w:bCs/>
-          <w:sz w:val="24"/>
-          <w:szCs w:val="24"/>
-        </w:rPr>
-        <w:t xml:space="preserve">On programming the library implementation and the rest of classes, she makes sure other programmer can create a variable of type </w:t>
-      </w:r>
-      <w:r>
-        <w:rPr>
-          <w:rFonts w:cs="Times New Roman" w:ascii="Garamond" w:hAnsi="Garamond"/>
-          <w:bCs/>
-          <w:sz w:val="26"/>
-          <w:szCs w:val="26"/>
-          <w:highlight w:val="lightGray"/>
-        </w:rPr>
-        <w:t>Library</w:t>
-      </w:r>
-      <w:r>
-        <w:rPr>
-          <w:rFonts w:cs="Times New Roman" w:ascii="Times New Roman" w:hAnsi="Times New Roman"/>
-          <w:bCs/>
-          <w:sz w:val="24"/>
-          <w:szCs w:val="24"/>
-        </w:rPr>
-        <w:t xml:space="preserve"> to use all its functionality. But Programmer2 does not know the type of application programmer1 is creating (maybe an interactive text menu, a graphic-based app, a web-based one, etc). </w:t>
+        <w:t>Computer.java</w:t>
+      </w:r>
+      <w:r>
+        <w:rPr>
+          <w:rFonts w:cs="Times New Roman" w:ascii="Times New Roman" w:hAnsi="Times New Roman"/>
+          <w:bCs/>
+          <w:sz w:val="24"/>
+          <w:szCs w:val="24"/>
+        </w:rPr>
+        <w:t xml:space="preserve">, to  </w:t>
+      </w:r>
+      <w:r>
+        <w:rPr>
+          <w:rFonts w:cs="Times New Roman" w:ascii="Times New Roman" w:hAnsi="Times New Roman"/>
+          <w:bCs/>
+          <w:sz w:val="24"/>
+          <w:szCs w:val="24"/>
+        </w:rPr>
+        <w:t xml:space="preserve">retrieve all data related to a particular product via a given </w:t>
+      </w:r>
+      <w:r>
+        <w:rPr>
+          <w:rFonts w:cs="Times New Roman" w:ascii="Times New Roman" w:hAnsi="Times New Roman"/>
+          <w:bCs/>
+          <w:sz w:val="24"/>
+          <w:szCs w:val="24"/>
+        </w:rPr>
+        <w:t xml:space="preserve">id. As a public static method, it can be called from any class </w:t>
+      </w:r>
+      <w:r>
+        <w:rPr>
+          <w:rFonts w:cs="Times New Roman" w:ascii="Times New Roman" w:hAnsi="Times New Roman"/>
+          <w:bCs/>
+          <w:sz w:val="24"/>
+          <w:szCs w:val="24"/>
+        </w:rPr>
+        <w:t>and is used within the ShopImp class as it aids in preventing multiple SQLite connections causing an error</w:t>
+      </w:r>
+      <w:r>
+        <w:rPr>
+          <w:rFonts w:cs="Times New Roman" w:ascii="Times New Roman" w:hAnsi="Times New Roman"/>
+          <w:bCs/>
+          <w:sz w:val="24"/>
+          <w:szCs w:val="24"/>
+        </w:rPr>
+        <w:t xml:space="preserve">. </w:t>
       </w:r>
     </w:p>
     <w:p>
@@ -2288,7 +1963,7 @@
           <w:sz w:val="24"/>
           <w:szCs w:val="24"/>
         </w:rPr>
-        <w:t>Static Fields and Methods.</w:t>
+        <w:t>Final Fields, Methods and Classes.</w:t>
       </w:r>
     </w:p>
     <w:p>
@@ -2317,60 +1992,60 @@
       </w:r>
       <w:r>
         <w:rPr>
-          <w:rFonts w:cs="Times New Roman" w:ascii="Times New Roman" w:hAnsi="Times New Roman"/>
-          <w:bCs/>
-          <w:sz w:val="24"/>
-          <w:szCs w:val="24"/>
-        </w:rPr>
-        <w:t>Database.java</w:t>
-      </w:r>
-      <w:r>
-        <w:rPr>
-          <w:rFonts w:cs="Times New Roman" w:ascii="Times New Roman" w:hAnsi="Times New Roman"/>
-          <w:bCs/>
-          <w:sz w:val="24"/>
-          <w:szCs w:val="24"/>
-        </w:rPr>
-        <w:t xml:space="preserve"> has a static field </w:t>
-      </w:r>
-      <w:r>
-        <w:rPr>
           <w:rFonts w:cs="Times New Roman" w:ascii="Garamond" w:hAnsi="Garamond"/>
           <w:bCs/>
           <w:sz w:val="26"/>
           <w:szCs w:val="26"/>
           <w:highlight w:val="lightGray"/>
         </w:rPr>
-        <w:t>url</w:t>
-      </w:r>
-      <w:r>
-        <w:rPr>
-          <w:rFonts w:cs="Times New Roman" w:ascii="Times New Roman" w:hAnsi="Times New Roman"/>
-          <w:bCs/>
-          <w:sz w:val="24"/>
-          <w:szCs w:val="24"/>
-        </w:rPr>
-        <w:t>. Therefore, the field does not belong to a single object of the class, but to all objects of the class.</w:t>
-      </w:r>
-      <w:r>
-        <w:rPr>
-          <w:rFonts w:cs="Times New Roman" w:ascii="Times New Roman" w:hAnsi="Times New Roman"/>
-          <w:b/>
-          <w:bCs/>
-          <w:sz w:val="24"/>
-          <w:szCs w:val="24"/>
-        </w:rPr>
-        <w:t xml:space="preserve"> </w:t>
-      </w:r>
-      <w:r>
-        <w:rPr>
-          <w:rFonts w:cs="Times New Roman" w:ascii="Times New Roman" w:hAnsi="Times New Roman"/>
-          <w:b w:val="false"/>
-          <w:bCs w:val="false"/>
-          <w:sz w:val="24"/>
-          <w:szCs w:val="24"/>
-        </w:rPr>
-        <w:t>This decision was made so I could access this field universally for database connectivity.</w:t>
+        <w:t>User.java</w:t>
+      </w:r>
+      <w:r>
+        <w:rPr>
+          <w:rFonts w:cs="Times New Roman" w:ascii="Times New Roman" w:hAnsi="Times New Roman"/>
+          <w:bCs/>
+          <w:sz w:val="24"/>
+          <w:szCs w:val="24"/>
+        </w:rPr>
+        <w:t xml:space="preserve"> has a </w:t>
+      </w:r>
+      <w:r>
+        <w:rPr>
+          <w:rFonts w:cs="Times New Roman" w:ascii="Garamond" w:hAnsi="Garamond"/>
+          <w:bCs/>
+          <w:sz w:val="26"/>
+          <w:szCs w:val="26"/>
+          <w:highlight w:val="lightGray"/>
+        </w:rPr>
+        <w:t>final</w:t>
+      </w:r>
+      <w:r>
+        <w:rPr>
+          <w:rFonts w:cs="Times New Roman" w:ascii="Times New Roman" w:hAnsi="Times New Roman"/>
+          <w:bCs/>
+          <w:sz w:val="24"/>
+          <w:szCs w:val="24"/>
+        </w:rPr>
+        <w:t xml:space="preserve"> field </w:t>
+      </w:r>
+      <w:r>
+        <w:rPr>
+          <w:rFonts w:cs="Times New Roman" w:ascii="Garamond" w:hAnsi="Garamond"/>
+          <w:bCs/>
+          <w:sz w:val="26"/>
+          <w:szCs w:val="26"/>
+          <w:highlight w:val="lightGray"/>
+        </w:rPr>
+        <w:t>name</w:t>
+      </w:r>
+      <w:r>
+        <w:rPr>
+          <w:rFonts w:cs="Times New Roman" w:ascii="Times New Roman" w:hAnsi="Times New Roman"/>
+          <w:bCs/>
+          <w:sz w:val="24"/>
+          <w:szCs w:val="24"/>
+        </w:rPr>
+        <w:t xml:space="preserve">, as once it is defined, it cannot be modified. </w:t>
       </w:r>
     </w:p>
     <w:p>
@@ -2405,16 +2080,34 @@
           <w:szCs w:val="26"/>
           <w:highlight w:val="lightGray"/>
         </w:rPr>
-        <w:t>User.java</w:t>
-      </w:r>
-      <w:r>
-        <w:rPr>
-          <w:rFonts w:cs="Times New Roman" w:ascii="Times New Roman" w:hAnsi="Times New Roman"/>
-          <w:bCs/>
-          <w:sz w:val="24"/>
-          <w:szCs w:val="24"/>
-        </w:rPr>
-        <w:t xml:space="preserve"> has a method </w:t>
+        <w:t>Agent.java</w:t>
+      </w:r>
+      <w:r>
+        <w:rPr>
+          <w:rFonts w:cs="Times New Roman" w:ascii="Times New Roman" w:hAnsi="Times New Roman"/>
+          <w:bCs/>
+          <w:sz w:val="24"/>
+          <w:szCs w:val="24"/>
+        </w:rPr>
+        <w:t xml:space="preserve"> has a </w:t>
+      </w:r>
+      <w:r>
+        <w:rPr>
+          <w:rFonts w:cs="Times New Roman" w:ascii="Garamond" w:hAnsi="Garamond"/>
+          <w:bCs/>
+          <w:sz w:val="26"/>
+          <w:szCs w:val="26"/>
+        </w:rPr>
+        <w:t>final</w:t>
+      </w:r>
+      <w:r>
+        <w:rPr>
+          <w:rFonts w:cs="Times New Roman" w:ascii="Times New Roman" w:hAnsi="Times New Roman"/>
+          <w:bCs/>
+          <w:sz w:val="24"/>
+          <w:szCs w:val="24"/>
+        </w:rPr>
+        <w:t xml:space="preserve"> method </w:t>
       </w:r>
       <w:r>
         <w:rPr>
@@ -2424,16 +2117,16 @@
           <w:szCs w:val="26"/>
           <w:highlight w:val="lightGray"/>
         </w:rPr>
-        <w:t>isUserInUsersList</w:t>
-      </w:r>
-      <w:r>
-        <w:rPr>
-          <w:rFonts w:cs="Times New Roman" w:ascii="Times New Roman" w:hAnsi="Times New Roman"/>
-          <w:bCs/>
-          <w:sz w:val="24"/>
-          <w:szCs w:val="24"/>
-        </w:rPr>
-        <w:t xml:space="preserve">, to compute whether any of the users of a list contains a concrete id. As a public static method, it can be called from any class without the need of a concrete </w:t>
+        <w:t>getId</w:t>
+      </w:r>
+      <w:r>
+        <w:rPr>
+          <w:rFonts w:cs="Times New Roman" w:ascii="Times New Roman" w:hAnsi="Times New Roman"/>
+          <w:bCs/>
+          <w:sz w:val="24"/>
+          <w:szCs w:val="24"/>
+        </w:rPr>
+        <w:t xml:space="preserve">, so that no other class inheriting from </w:t>
       </w:r>
       <w:r>
         <w:rPr>
@@ -2443,35 +2136,52 @@
           <w:szCs w:val="26"/>
           <w:highlight w:val="lightGray"/>
         </w:rPr>
-        <w:t>User</w:t>
-      </w:r>
-      <w:r>
-        <w:rPr>
-          <w:rFonts w:cs="Times New Roman" w:ascii="Times New Roman" w:hAnsi="Times New Roman"/>
-          <w:bCs/>
-          <w:sz w:val="24"/>
-          <w:szCs w:val="24"/>
-        </w:rPr>
-        <w:t xml:space="preserve"> object, just by using the prefix </w:t>
-      </w:r>
-      <w:r>
-        <w:rPr>
-          <w:rFonts w:cs="Times New Roman" w:ascii="Garamond" w:hAnsi="Garamond"/>
-          <w:bCs/>
-          <w:sz w:val="26"/>
-          <w:szCs w:val="26"/>
-          <w:highlight w:val="lightGray"/>
-        </w:rPr>
-        <w:t>User.isUserInUsersList</w:t>
-      </w:r>
-      <w:r>
-        <w:rPr>
-          <w:rFonts w:cs="Times New Roman" w:ascii="Times New Roman" w:hAnsi="Times New Roman"/>
-          <w:bCs/>
-          <w:sz w:val="24"/>
-          <w:szCs w:val="24"/>
-        </w:rPr>
-        <w:t xml:space="preserve">. </w:t>
+        <w:t>Agent.java</w:t>
+      </w:r>
+      <w:r>
+        <w:rPr>
+          <w:rFonts w:cs="Times New Roman" w:ascii="Times New Roman" w:hAnsi="Times New Roman"/>
+          <w:bCs/>
+          <w:sz w:val="24"/>
+          <w:szCs w:val="24"/>
+        </w:rPr>
+        <w:t xml:space="preserve">  (for example, </w:t>
+      </w:r>
+      <w:r>
+        <w:rPr>
+          <w:rFonts w:cs="Times New Roman" w:ascii="Times New Roman" w:hAnsi="Times New Roman"/>
+          <w:bCs/>
+          <w:sz w:val="24"/>
+          <w:szCs w:val="24"/>
+        </w:rPr>
+        <w:t xml:space="preserve">Customer.java </w:t>
+      </w:r>
+      <w:r>
+        <w:rPr>
+          <w:rFonts w:cs="Times New Roman" w:ascii="Times New Roman" w:hAnsi="Times New Roman"/>
+          <w:bCs/>
+          <w:sz w:val="24"/>
+          <w:szCs w:val="24"/>
+        </w:rPr>
+        <w:t xml:space="preserve">or </w:t>
+      </w:r>
+      <w:r>
+        <w:rPr>
+          <w:rFonts w:cs="Times New Roman" w:ascii="Times New Roman" w:hAnsi="Times New Roman"/>
+          <w:bCs/>
+          <w:sz w:val="24"/>
+          <w:szCs w:val="24"/>
+        </w:rPr>
+        <w:t>Product.java</w:t>
+      </w:r>
+      <w:r>
+        <w:rPr>
+          <w:rFonts w:cs="Times New Roman" w:ascii="Times New Roman" w:hAnsi="Times New Roman"/>
+          <w:bCs/>
+          <w:sz w:val="24"/>
+          <w:szCs w:val="24"/>
+        </w:rPr>
+        <w:t xml:space="preserve">) can overwrite the method and compute the id in a different way. </w:t>
       </w:r>
     </w:p>
     <w:p>
@@ -2485,18 +2195,20 @@
         <w:rPr>
           <w:rFonts w:ascii="Times New Roman" w:hAnsi="Times New Roman" w:cs="Times New Roman"/>
           <w:b/>
-          <w:sz w:val="24"/>
-          <w:szCs w:val="24"/>
-        </w:rPr>
-      </w:pPr>
-      <w:r>
-        <w:rPr>
-          <w:rFonts w:cs="Times New Roman" w:ascii="Times New Roman" w:hAnsi="Times New Roman"/>
-          <w:b/>
-          <w:sz w:val="24"/>
-          <w:szCs w:val="24"/>
-        </w:rPr>
-        <w:t>Final Fields, Methods and Classes.</w:t>
+          <w:bCs/>
+          <w:sz w:val="24"/>
+          <w:szCs w:val="24"/>
+        </w:rPr>
+      </w:pPr>
+      <w:r>
+        <w:rPr>
+          <w:rFonts w:cs="Times New Roman" w:ascii="Times New Roman" w:hAnsi="Times New Roman"/>
+          <w:b/>
+          <w:bCs/>
+          <w:sz w:val="24"/>
+          <w:szCs w:val="24"/>
+        </w:rPr>
+        <w:t>Exception Handling.</w:t>
       </w:r>
     </w:p>
     <w:p>
@@ -2510,75 +2222,18 @@
         <w:rPr>
           <w:rFonts w:ascii="Times New Roman" w:hAnsi="Times New Roman" w:cs="Times New Roman"/>
           <w:b/>
-          <w:sz w:val="24"/>
-          <w:szCs w:val="24"/>
-        </w:rPr>
-      </w:pPr>
-      <w:r>
-        <w:rPr>
-          <w:rFonts w:cs="Times New Roman" w:ascii="Times New Roman" w:hAnsi="Times New Roman"/>
-          <w:bCs/>
-          <w:sz w:val="24"/>
-          <w:szCs w:val="24"/>
-        </w:rPr>
-        <w:t xml:space="preserve">The class </w:t>
-      </w:r>
-      <w:r>
-        <w:rPr>
-          <w:rFonts w:cs="Times New Roman" w:ascii="Garamond" w:hAnsi="Garamond"/>
-          <w:bCs/>
-          <w:sz w:val="26"/>
-          <w:szCs w:val="26"/>
-          <w:highlight w:val="lightGray"/>
-        </w:rPr>
-        <w:t>User.java</w:t>
-      </w:r>
-      <w:r>
-        <w:rPr>
-          <w:rFonts w:cs="Times New Roman" w:ascii="Times New Roman" w:hAnsi="Times New Roman"/>
-          <w:bCs/>
-          <w:sz w:val="24"/>
-          <w:szCs w:val="24"/>
-        </w:rPr>
-        <w:t xml:space="preserve"> has a </w:t>
-      </w:r>
-      <w:r>
-        <w:rPr>
-          <w:rFonts w:cs="Times New Roman" w:ascii="Garamond" w:hAnsi="Garamond"/>
-          <w:bCs/>
-          <w:sz w:val="26"/>
-          <w:szCs w:val="26"/>
-          <w:highlight w:val="lightGray"/>
-        </w:rPr>
-        <w:t>final</w:t>
-      </w:r>
-      <w:r>
-        <w:rPr>
-          <w:rFonts w:cs="Times New Roman" w:ascii="Times New Roman" w:hAnsi="Times New Roman"/>
-          <w:bCs/>
-          <w:sz w:val="24"/>
-          <w:szCs w:val="24"/>
-        </w:rPr>
-        <w:t xml:space="preserve"> field </w:t>
-      </w:r>
-      <w:r>
-        <w:rPr>
-          <w:rFonts w:cs="Times New Roman" w:ascii="Garamond" w:hAnsi="Garamond"/>
-          <w:bCs/>
-          <w:sz w:val="26"/>
-          <w:szCs w:val="26"/>
-          <w:highlight w:val="lightGray"/>
-        </w:rPr>
-        <w:t>name</w:t>
-      </w:r>
-      <w:r>
-        <w:rPr>
-          <w:rFonts w:cs="Times New Roman" w:ascii="Times New Roman" w:hAnsi="Times New Roman"/>
-          <w:bCs/>
-          <w:sz w:val="24"/>
-          <w:szCs w:val="24"/>
-        </w:rPr>
-        <w:t xml:space="preserve">, as once it is defined, it cannot be modified. </w:t>
+          <w:bCs/>
+          <w:sz w:val="24"/>
+          <w:szCs w:val="24"/>
+        </w:rPr>
+      </w:pPr>
+      <w:r>
+        <w:rPr>
+          <w:rFonts w:cs="Times New Roman" w:ascii="Times New Roman" w:hAnsi="Times New Roman"/>
+          <w:sz w:val="24"/>
+          <w:szCs w:val="24"/>
+        </w:rPr>
+        <w:t xml:space="preserve">The methods relating to the Sqlite connection all contain exception handling in that if it is unable to reach the Structured query language data, it will give back an sql, like exception. </w:t>
       </w:r>
     </w:p>
     <w:p>
@@ -2590,133 +2245,16 @@
         </w:numPr>
         <w:jc w:val="both"/>
         <w:rPr>
-          <w:rFonts w:ascii="Times New Roman" w:hAnsi="Times New Roman" w:cs="Times New Roman"/>
-          <w:b/>
-          <w:sz w:val="24"/>
-          <w:szCs w:val="24"/>
-        </w:rPr>
-      </w:pPr>
-      <w:r>
-        <w:rPr>
-          <w:rFonts w:cs="Times New Roman" w:ascii="Times New Roman" w:hAnsi="Times New Roman"/>
-          <w:bCs/>
-          <w:sz w:val="24"/>
-          <w:szCs w:val="24"/>
-        </w:rPr>
-        <w:t xml:space="preserve">The class </w:t>
-      </w:r>
-      <w:r>
-        <w:rPr>
-          <w:rFonts w:cs="Times New Roman" w:ascii="Garamond" w:hAnsi="Garamond"/>
-          <w:bCs/>
-          <w:sz w:val="26"/>
-          <w:szCs w:val="26"/>
-          <w:highlight w:val="lightGray"/>
-        </w:rPr>
-        <w:t>Agent.java</w:t>
-      </w:r>
-      <w:r>
-        <w:rPr>
-          <w:rFonts w:cs="Times New Roman" w:ascii="Times New Roman" w:hAnsi="Times New Roman"/>
-          <w:bCs/>
-          <w:sz w:val="24"/>
-          <w:szCs w:val="24"/>
-        </w:rPr>
-        <w:t xml:space="preserve"> has a </w:t>
-      </w:r>
-      <w:r>
-        <w:rPr>
-          <w:rFonts w:cs="Times New Roman" w:ascii="Garamond" w:hAnsi="Garamond"/>
-          <w:bCs/>
-          <w:sz w:val="26"/>
-          <w:szCs w:val="26"/>
-        </w:rPr>
-        <w:t>final</w:t>
-      </w:r>
-      <w:r>
-        <w:rPr>
-          <w:rFonts w:cs="Times New Roman" w:ascii="Times New Roman" w:hAnsi="Times New Roman"/>
-          <w:bCs/>
-          <w:sz w:val="24"/>
-          <w:szCs w:val="24"/>
-        </w:rPr>
-        <w:t xml:space="preserve"> method </w:t>
-      </w:r>
-      <w:r>
-        <w:rPr>
-          <w:rFonts w:cs="Times New Roman" w:ascii="Garamond" w:hAnsi="Garamond"/>
-          <w:bCs/>
-          <w:sz w:val="26"/>
-          <w:szCs w:val="26"/>
-          <w:highlight w:val="lightGray"/>
-        </w:rPr>
-        <w:t>getId</w:t>
-      </w:r>
-      <w:r>
-        <w:rPr>
-          <w:rFonts w:cs="Times New Roman" w:ascii="Times New Roman" w:hAnsi="Times New Roman"/>
-          <w:bCs/>
-          <w:sz w:val="24"/>
-          <w:szCs w:val="24"/>
-        </w:rPr>
-        <w:t xml:space="preserve">, so that no other class inheriting from </w:t>
-      </w:r>
-      <w:r>
-        <w:rPr>
-          <w:rFonts w:cs="Times New Roman" w:ascii="Garamond" w:hAnsi="Garamond"/>
-          <w:bCs/>
-          <w:sz w:val="26"/>
-          <w:szCs w:val="26"/>
-          <w:highlight w:val="lightGray"/>
-        </w:rPr>
-        <w:t>Agent.java</w:t>
-      </w:r>
-      <w:r>
-        <w:rPr>
-          <w:rFonts w:cs="Times New Roman" w:ascii="Times New Roman" w:hAnsi="Times New Roman"/>
-          <w:bCs/>
-          <w:sz w:val="24"/>
-          <w:szCs w:val="24"/>
-        </w:rPr>
-        <w:t xml:space="preserve">  (for example, </w:t>
-      </w:r>
-      <w:r>
-        <w:rPr>
-          <w:rFonts w:cs="Times New Roman" w:ascii="Garamond" w:hAnsi="Garamond"/>
-          <w:bCs/>
-          <w:sz w:val="26"/>
-          <w:szCs w:val="26"/>
-          <w:highlight w:val="lightGray"/>
-        </w:rPr>
-        <w:t>User.java</w:t>
-      </w:r>
-      <w:r>
-        <w:rPr>
-          <w:rFonts w:cs="Times New Roman" w:ascii="Times New Roman" w:hAnsi="Times New Roman"/>
-          <w:bCs/>
-          <w:sz w:val="24"/>
-          <w:szCs w:val="24"/>
-        </w:rPr>
-        <w:t xml:space="preserve"> or </w:t>
-      </w:r>
-      <w:r>
-        <w:rPr>
-          <w:rFonts w:cs="Times New Roman" w:ascii="Garamond" w:hAnsi="Garamond"/>
-          <w:bCs/>
-          <w:sz w:val="26"/>
-          <w:szCs w:val="26"/>
-          <w:highlight w:val="lightGray"/>
-        </w:rPr>
-        <w:t>Item.java</w:t>
-      </w:r>
-      <w:r>
-        <w:rPr>
-          <w:rFonts w:cs="Times New Roman" w:ascii="Times New Roman" w:hAnsi="Times New Roman"/>
-          <w:bCs/>
-          <w:sz w:val="24"/>
-          <w:szCs w:val="24"/>
-        </w:rPr>
-        <w:t xml:space="preserve">) can overwrite the method and compute the id in a different way. </w:t>
+          <w:b w:val="false"/>
+          <w:bCs w:val="false"/>
+        </w:rPr>
+      </w:pPr>
+      <w:r>
+        <w:rPr>
+          <w:b w:val="false"/>
+          <w:bCs w:val="false"/>
+        </w:rPr>
+        <w:t xml:space="preserve">I have also implemented type checking for various user inputs via the </w:t>
       </w:r>
     </w:p>
     <w:p>
@@ -2743,7 +2281,7 @@
           <w:sz w:val="24"/>
           <w:szCs w:val="24"/>
         </w:rPr>
-        <w:t>Exception Handling.</w:t>
+        <w:t>File Reading and Writing.</w:t>
       </w:r>
     </w:p>
     <w:p>
@@ -2768,50 +2306,7 @@
           <w:sz w:val="24"/>
           <w:szCs w:val="24"/>
         </w:rPr>
-        <w:t>The method</w:t>
-      </w:r>
-      <w:r>
-        <w:rPr>
-          <w:rFonts w:cs="Times New Roman" w:ascii="Times New Roman" w:hAnsi="Times New Roman"/>
-          <w:sz w:val="24"/>
-          <w:szCs w:val="24"/>
-        </w:rPr>
-        <w:t>s relating to the Sqlite connection all contain exception handling in that if it is unable to reach the Structured query language data, it will give back an sql, like exception</w:t>
-      </w:r>
-      <w:r>
-        <w:rPr>
-          <w:rFonts w:cs="Times New Roman" w:ascii="Times New Roman" w:hAnsi="Times New Roman"/>
-          <w:sz w:val="24"/>
-          <w:szCs w:val="24"/>
-        </w:rPr>
-        <w:t xml:space="preserve">. </w:t>
-      </w:r>
-    </w:p>
-    <w:p>
-      <w:pPr>
-        <w:pStyle w:val="ListParagraph"/>
-        <w:numPr>
-          <w:ilvl w:val="0"/>
-          <w:numId w:val="2"/>
-        </w:numPr>
-        <w:jc w:val="both"/>
-        <w:rPr>
-          <w:rFonts w:ascii="Times New Roman" w:hAnsi="Times New Roman" w:cs="Times New Roman"/>
-          <w:b/>
-          <w:bCs/>
-          <w:sz w:val="24"/>
-          <w:szCs w:val="24"/>
-        </w:rPr>
-      </w:pPr>
-      <w:r>
-        <w:rPr>
-          <w:rFonts w:cs="Times New Roman" w:ascii="Times New Roman" w:hAnsi="Times New Roman"/>
-          <w:b/>
-          <w:bCs/>
-          <w:sz w:val="24"/>
-          <w:szCs w:val="24"/>
-        </w:rPr>
-        <w:t>File Reading and Writing.</w:t>
+        <w:t>Although not directly file reading, throughout the course of my application, espeically for listItems and listRecentOrders we are reading from the shop.db database file.</w:t>
       </w:r>
     </w:p>
     <w:p>
@@ -2836,262 +2331,111 @@
           <w:sz w:val="24"/>
           <w:szCs w:val="24"/>
         </w:rPr>
-        <w:t>Although not directly file reading, throughout the course of my application, espeically for listItems and listRecentOrders we are reading from the shop.db database file.</w:t>
+        <w:t>The method saveReceipt takes in an order O and from here is called within purchaseItem as an optional method to save the contents of their order to a txt file receipt</w:t>
+      </w:r>
+      <w:r>
+        <w:rPr>
+          <w:rFonts w:cs="Times New Roman" w:ascii="Times New Roman" w:hAnsi="Times New Roman"/>
+          <w:b/>
+          <w:bCs/>
+          <w:sz w:val="24"/>
+          <w:szCs w:val="24"/>
+        </w:rPr>
+        <w:t>.</w:t>
+      </w:r>
+    </w:p>
+    <w:p>
+      <w:pPr>
+        <w:pStyle w:val="ListParagraph"/>
+        <w:jc w:val="both"/>
+        <w:rPr>
+          <w:rFonts w:ascii="Times New Roman" w:hAnsi="Times New Roman" w:cs="Times New Roman"/>
+          <w:b/>
+          <w:bCs/>
+          <w:sz w:val="24"/>
+          <w:szCs w:val="24"/>
+        </w:rPr>
+      </w:pPr>
+      <w:r>
+        <w:rPr>
+          <w:rFonts w:cs="Times New Roman" w:ascii="Times New Roman" w:hAnsi="Times New Roman"/>
+          <w:b/>
+          <w:bCs/>
+          <w:sz w:val="24"/>
+          <w:szCs w:val="24"/>
+        </w:rPr>
+        <w:t>14. Abstract Methods</w:t>
       </w:r>
     </w:p>
     <w:p>
       <w:pPr>
         <w:pStyle w:val="ListParagraph"/>
         <w:numPr>
-          <w:ilvl w:val="1"/>
-          <w:numId w:val="2"/>
+          <w:ilvl w:val="0"/>
+          <w:numId w:val="5"/>
         </w:numPr>
         <w:jc w:val="both"/>
-        <w:rPr>
-          <w:rFonts w:ascii="Times New Roman" w:hAnsi="Times New Roman" w:cs="Times New Roman"/>
-          <w:b/>
-          <w:bCs/>
-          <w:sz w:val="24"/>
-          <w:szCs w:val="24"/>
-        </w:rPr>
-      </w:pPr>
-      <w:r>
-        <w:rPr>
-          <w:rFonts w:cs="Times New Roman" w:ascii="Times New Roman" w:hAnsi="Times New Roman"/>
-          <w:sz w:val="24"/>
-          <w:szCs w:val="24"/>
-        </w:rPr>
-        <w:t>The method saveReceipt takes in an order O and from here is called within purchaseItem as an optional method to save the contents of their order to a txt file receipt</w:t>
-      </w:r>
-      <w:r>
-        <w:rPr>
-          <w:rFonts w:cs="Times New Roman" w:ascii="Times New Roman" w:hAnsi="Times New Roman"/>
-          <w:b/>
-          <w:bCs/>
-          <w:sz w:val="24"/>
-          <w:szCs w:val="24"/>
-        </w:rPr>
-        <w:t>.</w:t>
-      </w:r>
-    </w:p>
-    <w:p>
-      <w:pPr>
-        <w:pStyle w:val="Normal"/>
-        <w:jc w:val="both"/>
-        <w:rPr>
-          <w:rFonts w:ascii="Times New Roman" w:hAnsi="Times New Roman" w:cs="Times New Roman"/>
-          <w:b/>
-          <w:bCs/>
-          <w:sz w:val="24"/>
-          <w:szCs w:val="24"/>
-        </w:rPr>
-      </w:pPr>
-      <w:r>
-        <w:rPr>
-          <w:rFonts w:cs="Times New Roman" w:ascii="Times New Roman" w:hAnsi="Times New Roman"/>
-          <w:b/>
-          <w:bCs/>
-          <w:sz w:val="24"/>
-          <w:szCs w:val="24"/>
-        </w:rPr>
-      </w:r>
-    </w:p>
-    <w:p>
-      <w:pPr>
-        <w:pStyle w:val="Normal"/>
-        <w:jc w:val="both"/>
-        <w:rPr>
-          <w:rFonts w:ascii="Times New Roman" w:hAnsi="Times New Roman" w:cs="Times New Roman"/>
-          <w:b/>
-          <w:bCs/>
-          <w:sz w:val="24"/>
-          <w:szCs w:val="24"/>
-        </w:rPr>
-      </w:pPr>
-      <w:r>
-        <w:rPr>
-          <w:rFonts w:cs="Times New Roman" w:ascii="Times New Roman" w:hAnsi="Times New Roman"/>
-          <w:b/>
-          <w:bCs/>
-          <w:sz w:val="24"/>
-          <w:szCs w:val="24"/>
-        </w:rPr>
-      </w:r>
-    </w:p>
-    <w:p>
-      <w:pPr>
-        <w:pStyle w:val="Normal"/>
-        <w:jc w:val="both"/>
-        <w:rPr>
-          <w:rFonts w:ascii="Times New Roman" w:hAnsi="Times New Roman" w:cs="Times New Roman"/>
-          <w:b/>
-          <w:bCs/>
-          <w:sz w:val="24"/>
-          <w:szCs w:val="24"/>
-        </w:rPr>
-      </w:pPr>
-      <w:r>
-        <w:rPr>
-          <w:rFonts w:cs="Times New Roman" w:ascii="Times New Roman" w:hAnsi="Times New Roman"/>
-          <w:b/>
-          <w:bCs/>
-          <w:sz w:val="24"/>
-          <w:szCs w:val="24"/>
-        </w:rPr>
-      </w:r>
-    </w:p>
-    <w:p>
-      <w:pPr>
-        <w:pStyle w:val="Normal"/>
-        <w:jc w:val="both"/>
-        <w:rPr>
-          <w:rFonts w:ascii="Times New Roman" w:hAnsi="Times New Roman" w:cs="Times New Roman"/>
-          <w:b/>
-          <w:bCs/>
-          <w:sz w:val="24"/>
-          <w:szCs w:val="24"/>
-        </w:rPr>
-      </w:pPr>
-      <w:r>
-        <w:rPr>
-          <w:rFonts w:cs="Times New Roman" w:ascii="Times New Roman" w:hAnsi="Times New Roman"/>
-          <w:b/>
-          <w:bCs/>
-          <w:sz w:val="24"/>
-          <w:szCs w:val="24"/>
-        </w:rPr>
-      </w:r>
-    </w:p>
-    <w:p>
-      <w:pPr>
-        <w:pStyle w:val="Normal"/>
-        <w:jc w:val="both"/>
-        <w:rPr>
-          <w:rFonts w:ascii="Times New Roman" w:hAnsi="Times New Roman" w:cs="Times New Roman"/>
-          <w:b/>
-          <w:bCs/>
-          <w:sz w:val="24"/>
-          <w:szCs w:val="24"/>
-        </w:rPr>
-      </w:pPr>
-      <w:r>
-        <w:rPr>
-          <w:rFonts w:cs="Times New Roman" w:ascii="Times New Roman" w:hAnsi="Times New Roman"/>
-          <w:b/>
-          <w:bCs/>
-          <w:sz w:val="24"/>
-          <w:szCs w:val="24"/>
-        </w:rPr>
-      </w:r>
-    </w:p>
-    <w:p>
-      <w:pPr>
-        <w:pStyle w:val="Normal"/>
-        <w:jc w:val="both"/>
-        <w:rPr>
-          <w:rFonts w:ascii="Times New Roman" w:hAnsi="Times New Roman" w:cs="Times New Roman"/>
-          <w:b/>
-          <w:bCs/>
-          <w:sz w:val="24"/>
-          <w:szCs w:val="24"/>
-        </w:rPr>
-      </w:pPr>
-      <w:r>
-        <w:rPr>
-          <w:rFonts w:cs="Times New Roman" w:ascii="Times New Roman" w:hAnsi="Times New Roman"/>
-          <w:b/>
-          <w:bCs/>
-          <w:sz w:val="24"/>
-          <w:szCs w:val="24"/>
-        </w:rPr>
-      </w:r>
-    </w:p>
-    <w:p>
-      <w:pPr>
-        <w:pStyle w:val="Normal"/>
-        <w:jc w:val="both"/>
-        <w:rPr>
-          <w:rFonts w:ascii="Times New Roman" w:hAnsi="Times New Roman" w:cs="Times New Roman"/>
-          <w:b/>
-          <w:bCs/>
-          <w:sz w:val="24"/>
-          <w:szCs w:val="24"/>
-        </w:rPr>
-      </w:pPr>
-      <w:r>
-        <w:rPr>
-          <w:rFonts w:cs="Times New Roman" w:ascii="Times New Roman" w:hAnsi="Times New Roman"/>
-          <w:b/>
-          <w:bCs/>
-          <w:sz w:val="24"/>
-          <w:szCs w:val="24"/>
-        </w:rPr>
-      </w:r>
-    </w:p>
-    <w:p>
-      <w:pPr>
-        <w:pStyle w:val="Normal"/>
-        <w:jc w:val="both"/>
-        <w:rPr>
-          <w:rFonts w:ascii="Times New Roman" w:hAnsi="Times New Roman" w:cs="Times New Roman"/>
-          <w:b/>
-          <w:bCs/>
-          <w:sz w:val="24"/>
-          <w:szCs w:val="24"/>
-        </w:rPr>
-      </w:pPr>
-      <w:r>
-        <w:rPr>
-          <w:rFonts w:cs="Times New Roman" w:ascii="Times New Roman" w:hAnsi="Times New Roman"/>
-          <w:b/>
-          <w:bCs/>
-          <w:sz w:val="24"/>
-          <w:szCs w:val="24"/>
-        </w:rPr>
-      </w:r>
-    </w:p>
-    <w:p>
-      <w:pPr>
-        <w:pStyle w:val="Normal"/>
-        <w:jc w:val="both"/>
-        <w:rPr>
-          <w:rFonts w:ascii="Times New Roman" w:hAnsi="Times New Roman" w:cs="Times New Roman"/>
-          <w:b/>
-          <w:bCs/>
-          <w:sz w:val="24"/>
-          <w:szCs w:val="24"/>
-        </w:rPr>
-      </w:pPr>
-      <w:r>
-        <w:rPr>
-          <w:rFonts w:cs="Times New Roman" w:ascii="Times New Roman" w:hAnsi="Times New Roman"/>
-          <w:b/>
-          <w:bCs/>
-          <w:sz w:val="24"/>
-          <w:szCs w:val="24"/>
-        </w:rPr>
-      </w:r>
-    </w:p>
-    <w:p>
-      <w:pPr>
-        <w:pStyle w:val="Normal"/>
-        <w:jc w:val="both"/>
-        <w:rPr>
-          <w:rFonts w:ascii="Times New Roman" w:hAnsi="Times New Roman" w:cs="Times New Roman"/>
-          <w:b/>
-          <w:bCs/>
-          <w:sz w:val="24"/>
-          <w:szCs w:val="24"/>
-        </w:rPr>
-      </w:pPr>
-      <w:r>
-        <w:rPr>
-          <w:rFonts w:cs="Times New Roman" w:ascii="Times New Roman" w:hAnsi="Times New Roman"/>
-          <w:b/>
-          <w:bCs/>
-          <w:sz w:val="24"/>
-          <w:szCs w:val="24"/>
-        </w:rPr>
+        <w:rPr/>
+      </w:pPr>
+      <w:r>
+        <w:rPr/>
+        <w:t>In the class Product an abstract method getAmountOnOrder is created in an abstract way and from there it is implemented in the Computer class.</w:t>
+      </w:r>
+    </w:p>
+    <w:p>
+      <w:pPr>
+        <w:pStyle w:val="ListParagraph"/>
+        <w:jc w:val="both"/>
+        <w:rPr/>
+      </w:pPr>
+      <w:r>
+        <w:rPr/>
+        <w:t>15. Java Generics</w:t>
+      </w:r>
+    </w:p>
+    <w:p>
+      <w:pPr>
+        <w:pStyle w:val="ListParagraph"/>
+        <w:numPr>
+          <w:ilvl w:val="0"/>
+          <w:numId w:val="6"/>
+        </w:numPr>
+        <w:jc w:val="both"/>
+        <w:rPr/>
+      </w:pPr>
+      <w:r>
+        <w:rPr/>
+        <w:t xml:space="preserve">Although not exactly strictly a java generic, my usage of an ArrayList with a datatype of Object, allows for a generic usage </w:t>
+      </w:r>
+      <w:r>
+        <w:rPr/>
+        <w:t>of various datatypes, wheter these objects are primitive or non primitive datatypes. I use this so that I can extract the integers doubles, and strings that come from the products.</w:t>
+      </w:r>
+    </w:p>
+    <w:p>
+      <w:pPr>
+        <w:pStyle w:val="ListParagraph"/>
+        <w:jc w:val="both"/>
+        <w:rPr/>
+      </w:pPr>
+      <w:r>
+        <w:rPr/>
+        <w:t>16. Data Structures</w:t>
+      </w:r>
+    </w:p>
+    <w:p>
+      <w:pPr>
+        <w:pStyle w:val="ListParagraph"/>
+        <w:numPr>
+          <w:ilvl w:val="0"/>
+          <w:numId w:val="7"/>
+        </w:numPr>
+        <w:jc w:val="both"/>
+        <w:rPr/>
+      </w:pPr>
+      <w:r>
+        <w:rPr/>
+        <w:t>In the same breath we also used an Array datastrcuture to retrieve the products cost,name and id by indexing into this array. This was done to expand the scope of this data rather than keep it to an SQL query.</w:t>
       </w:r>
     </w:p>
     <w:p>
@@ -3122,13 +2466,11 @@
         <w:rPr>
           <w:rFonts w:ascii="Times New Roman" w:hAnsi="Times New Roman" w:cs="Times New Roman"/>
           <w:b/>
-          <w:bCs/>
-          <w:sz w:val="24"/>
-          <w:szCs w:val="24"/>
-        </w:rPr>
-      </w:pPr>
-      <w:r>
-        <w:rPr/>
+          <w:sz w:val="28"/>
+          <w:szCs w:val="28"/>
+        </w:rPr>
+      </w:pPr>
+      <w:r>
         <w:drawing>
           <wp:anchor behindDoc="0" distT="0" distB="0" distL="0" distR="0" simplePos="0" locked="0" layoutInCell="0" allowOverlap="1" relativeHeight="3">
             <wp:simplePos x="0" y="0"/>
@@ -3168,7 +2510,6 @@
                     <a:prstGeom prst="rect">
                       <a:avLst/>
                     </a:prstGeom>
-                    <a:noFill/>
                   </pic:spPr>
                 </pic:pic>
               </a:graphicData>
@@ -3176,277 +2517,13 @@
           </wp:anchor>
         </w:drawing>
       </w:r>
-    </w:p>
-    <w:p>
-      <w:pPr>
-        <w:pStyle w:val="Normal"/>
-        <w:jc w:val="both"/>
-        <w:rPr>
-          <w:rFonts w:ascii="Times New Roman" w:hAnsi="Times New Roman" w:cs="Times New Roman"/>
-          <w:b/>
-          <w:bCs/>
-          <w:sz w:val="24"/>
-          <w:szCs w:val="24"/>
-        </w:rPr>
-      </w:pPr>
-      <w:r>
-        <w:rPr>
-          <w:rFonts w:cs="Times New Roman" w:ascii="Times New Roman" w:hAnsi="Times New Roman"/>
-          <w:b/>
-          <w:bCs/>
-          <w:sz w:val="24"/>
-          <w:szCs w:val="24"/>
-        </w:rPr>
-      </w:r>
-    </w:p>
-    <w:p>
-      <w:pPr>
-        <w:pStyle w:val="Normal"/>
-        <w:jc w:val="both"/>
-        <w:rPr>
-          <w:rFonts w:ascii="Times New Roman" w:hAnsi="Times New Roman" w:cs="Times New Roman"/>
-          <w:b/>
-          <w:bCs/>
-          <w:sz w:val="24"/>
-          <w:szCs w:val="24"/>
-        </w:rPr>
-      </w:pPr>
-      <w:r>
-        <w:rPr>
-          <w:rFonts w:cs="Times New Roman" w:ascii="Times New Roman" w:hAnsi="Times New Roman"/>
-          <w:b/>
-          <w:bCs/>
-          <w:sz w:val="24"/>
-          <w:szCs w:val="24"/>
-        </w:rPr>
-      </w:r>
-    </w:p>
-    <w:p>
-      <w:pPr>
-        <w:pStyle w:val="Normal"/>
-        <w:jc w:val="both"/>
-        <w:rPr>
-          <w:rFonts w:ascii="Times New Roman" w:hAnsi="Times New Roman" w:cs="Times New Roman"/>
-          <w:b/>
-          <w:bCs/>
-          <w:sz w:val="24"/>
-          <w:szCs w:val="24"/>
-        </w:rPr>
-      </w:pPr>
-      <w:r>
-        <w:rPr>
-          <w:rFonts w:cs="Times New Roman" w:ascii="Times New Roman" w:hAnsi="Times New Roman"/>
-          <w:b/>
-          <w:bCs/>
-          <w:sz w:val="24"/>
-          <w:szCs w:val="24"/>
-        </w:rPr>
-      </w:r>
-    </w:p>
-    <w:p>
-      <w:pPr>
-        <w:pStyle w:val="Normal"/>
-        <w:jc w:val="both"/>
-        <w:rPr>
-          <w:rFonts w:ascii="Times New Roman" w:hAnsi="Times New Roman" w:cs="Times New Roman"/>
-          <w:b/>
-          <w:bCs/>
-          <w:sz w:val="24"/>
-          <w:szCs w:val="24"/>
-        </w:rPr>
-      </w:pPr>
-      <w:r>
-        <w:rPr>
-          <w:rFonts w:cs="Times New Roman" w:ascii="Times New Roman" w:hAnsi="Times New Roman"/>
-          <w:b/>
-          <w:bCs/>
-          <w:sz w:val="24"/>
-          <w:szCs w:val="24"/>
-        </w:rPr>
-      </w:r>
-    </w:p>
-    <w:p>
-      <w:pPr>
-        <w:pStyle w:val="Normal"/>
-        <w:jc w:val="both"/>
-        <w:rPr>
-          <w:rFonts w:ascii="Times New Roman" w:hAnsi="Times New Roman" w:cs="Times New Roman"/>
-          <w:b/>
-          <w:bCs/>
-          <w:sz w:val="24"/>
-          <w:szCs w:val="24"/>
-        </w:rPr>
-      </w:pPr>
-      <w:r>
-        <w:rPr>
-          <w:rFonts w:cs="Times New Roman" w:ascii="Times New Roman" w:hAnsi="Times New Roman"/>
-          <w:b/>
-          <w:bCs/>
-          <w:sz w:val="24"/>
-          <w:szCs w:val="24"/>
-        </w:rPr>
-      </w:r>
-    </w:p>
-    <w:p>
-      <w:pPr>
-        <w:pStyle w:val="Normal"/>
-        <w:jc w:val="both"/>
-        <w:rPr>
-          <w:rFonts w:ascii="Times New Roman" w:hAnsi="Times New Roman" w:cs="Times New Roman"/>
-          <w:b/>
-          <w:bCs/>
-          <w:sz w:val="24"/>
-          <w:szCs w:val="24"/>
-        </w:rPr>
-      </w:pPr>
-      <w:r>
-        <w:rPr>
-          <w:rFonts w:cs="Times New Roman" w:ascii="Times New Roman" w:hAnsi="Times New Roman"/>
-          <w:b/>
-          <w:bCs/>
-          <w:sz w:val="24"/>
-          <w:szCs w:val="24"/>
-        </w:rPr>
-      </w:r>
-    </w:p>
-    <w:p>
-      <w:pPr>
-        <w:pStyle w:val="Normal"/>
-        <w:jc w:val="both"/>
-        <w:rPr>
-          <w:rFonts w:ascii="Times New Roman" w:hAnsi="Times New Roman" w:cs="Times New Roman"/>
-          <w:b/>
-          <w:bCs/>
-          <w:sz w:val="24"/>
-          <w:szCs w:val="24"/>
-        </w:rPr>
-      </w:pPr>
-      <w:r>
-        <w:rPr>
-          <w:rFonts w:cs="Times New Roman" w:ascii="Times New Roman" w:hAnsi="Times New Roman"/>
-          <w:b/>
-          <w:bCs/>
-          <w:sz w:val="24"/>
-          <w:szCs w:val="24"/>
-        </w:rPr>
-      </w:r>
-    </w:p>
-    <w:p>
-      <w:pPr>
-        <w:pStyle w:val="Normal"/>
-        <w:jc w:val="both"/>
-        <w:rPr>
-          <w:rFonts w:ascii="Times New Roman" w:hAnsi="Times New Roman" w:cs="Times New Roman"/>
-          <w:b/>
-          <w:bCs/>
-          <w:sz w:val="24"/>
-          <w:szCs w:val="24"/>
-        </w:rPr>
-      </w:pPr>
-      <w:r>
-        <w:rPr/>
-      </w:r>
-    </w:p>
-    <w:p>
-      <w:pPr>
-        <w:pStyle w:val="Normal"/>
-        <w:jc w:val="both"/>
-        <w:rPr>
-          <w:rFonts w:ascii="Times New Roman" w:hAnsi="Times New Roman" w:cs="Times New Roman"/>
-          <w:b/>
-          <w:bCs/>
-          <w:sz w:val="24"/>
-          <w:szCs w:val="24"/>
-        </w:rPr>
-      </w:pPr>
-      <w:r>
-        <w:rPr/>
-      </w:r>
-    </w:p>
-    <w:p>
-      <w:pPr>
-        <w:pStyle w:val="Normal"/>
-        <w:jc w:val="both"/>
-        <w:rPr>
-          <w:rFonts w:ascii="Times New Roman" w:hAnsi="Times New Roman" w:cs="Times New Roman"/>
-          <w:b/>
-          <w:bCs/>
-          <w:sz w:val="24"/>
-          <w:szCs w:val="24"/>
-        </w:rPr>
-      </w:pPr>
-      <w:r>
-        <w:rPr>
-          <w:rFonts w:cs="Times New Roman" w:ascii="Times New Roman" w:hAnsi="Times New Roman"/>
-          <w:b/>
-          <w:bCs/>
-          <w:sz w:val="24"/>
-          <w:szCs w:val="24"/>
-        </w:rPr>
-      </w:r>
-    </w:p>
-    <w:p>
-      <w:pPr>
-        <w:pStyle w:val="Normal"/>
-        <w:jc w:val="both"/>
-        <w:rPr>
-          <w:rFonts w:ascii="Times New Roman" w:hAnsi="Times New Roman" w:cs="Times New Roman"/>
-          <w:b/>
-          <w:bCs/>
-          <w:sz w:val="24"/>
-          <w:szCs w:val="24"/>
-        </w:rPr>
-      </w:pPr>
-      <w:r>
-        <w:rPr>
-          <w:rFonts w:cs="Times New Roman" w:ascii="Times New Roman" w:hAnsi="Times New Roman"/>
-          <w:b/>
-          <w:bCs/>
-          <w:sz w:val="24"/>
-          <w:szCs w:val="24"/>
-        </w:rPr>
-      </w:r>
-    </w:p>
-    <w:p>
-      <w:pPr>
-        <w:pStyle w:val="Normal"/>
-        <w:jc w:val="both"/>
-        <w:rPr>
-          <w:rFonts w:ascii="Times New Roman" w:hAnsi="Times New Roman" w:cs="Times New Roman"/>
-          <w:b/>
-          <w:bCs/>
-          <w:sz w:val="24"/>
-          <w:szCs w:val="24"/>
-        </w:rPr>
-      </w:pPr>
-      <w:r>
-        <w:rPr>
-          <w:rFonts w:cs="Times New Roman" w:ascii="Times New Roman" w:hAnsi="Times New Roman"/>
-          <w:b/>
-          <w:bCs/>
-          <w:sz w:val="24"/>
-          <w:szCs w:val="24"/>
-        </w:rPr>
-      </w:r>
-    </w:p>
-    <w:p>
-      <w:pPr>
-        <w:pStyle w:val="Normal"/>
-        <w:jc w:val="both"/>
-        <w:rPr>
-          <w:rFonts w:ascii="Times New Roman" w:hAnsi="Times New Roman" w:cs="Times New Roman"/>
+      <w:r>
+        <w:rPr>
+          <w:rFonts w:cs="Times New Roman" w:ascii="Times New Roman" w:hAnsi="Times New Roman"/>
           <w:b/>
           <w:sz w:val="28"/>
           <w:szCs w:val="28"/>
         </w:rPr>
-      </w:pPr>
-      <w:r>
-        <w:rPr>
-          <w:rFonts w:cs="Times New Roman" w:ascii="Times New Roman" w:hAnsi="Times New Roman"/>
-          <w:b/>
-          <w:sz w:val="28"/>
-          <w:szCs w:val="28"/>
-        </w:rPr>
         <w:t>Testing the Java Application.</w:t>
       </w:r>
     </w:p>
@@ -3466,24 +2543,15 @@
           <w:sz w:val="24"/>
           <w:szCs w:val="24"/>
         </w:rPr>
-        <w:t xml:space="preserve">The functionality of the application is tested in </w:t>
-      </w:r>
-      <w:r>
-        <w:rPr>
-          <w:rFonts w:cs="Times New Roman" w:ascii="Garamond" w:hAnsi="Garamond"/>
-          <w:sz w:val="26"/>
-          <w:szCs w:val="26"/>
-          <w:highlight w:val="lightGray"/>
-        </w:rPr>
-        <w:t>MyMain.java</w:t>
-      </w:r>
-      <w:r>
-        <w:rPr>
-          <w:rFonts w:cs="Times New Roman" w:ascii="Times New Roman" w:hAnsi="Times New Roman"/>
-          <w:sz w:val="24"/>
-          <w:szCs w:val="24"/>
-        </w:rPr>
-        <w:t xml:space="preserve"> via an interactive, text menu-based, session. On it, we can select among a range of different functions to test the different operations of the Shop.</w:t>
+        <w:t xml:space="preserve">My application is completely based off text inputs as seen by the scan(&lt;GivenDatatype&gt;) Methods in the main, ensuring the user gives both the correct length and that they give a variable of some sort. </w:t>
+      </w:r>
+      <w:r>
+        <w:rPr>
+          <w:rFonts w:cs="Times New Roman" w:ascii="Times New Roman" w:hAnsi="Times New Roman"/>
+          <w:sz w:val="24"/>
+          <w:szCs w:val="24"/>
+        </w:rPr>
+        <w:t>However despite the extra time I’ve had, I keep running into issues with how scanners work, it seems to be something outside of my own control as I have consulted many sources and still haven’t found a solution.</w:t>
       </w:r>
     </w:p>
     <w:p>
@@ -3497,12 +2565,7 @@
         </w:rPr>
       </w:pPr>
       <w:r>
-        <w:rPr>
-          <w:rFonts w:cs="Times New Roman" w:ascii="Times New Roman" w:hAnsi="Times New Roman"/>
-          <w:sz w:val="24"/>
-          <w:szCs w:val="24"/>
-        </w:rPr>
-        <w:t xml:space="preserve">My application is completely based off text inputs as seen by the scan(&lt;GivenDatatype&gt;) Methods in the main, ensuring the user gives both the correct length and that they give a variable of some sort. </w:t>
+        <w:rPr/>
       </w:r>
     </w:p>
     <w:p>
@@ -3510,22 +2573,19 @@
         <w:pStyle w:val="Normal"/>
         <w:jc w:val="both"/>
         <w:rPr>
-          <w:rFonts w:ascii="Times New Roman" w:hAnsi="Times New Roman" w:cs="Times New Roman"/>
-          <w:b/>
-          <w:bCs/>
-          <w:sz w:val="24"/>
-          <w:szCs w:val="24"/>
-        </w:rPr>
-      </w:pPr>
-      <w:r>
-        <w:rPr>
-          <w:rFonts w:cs="Times New Roman" w:ascii="Times New Roman" w:hAnsi="Times New Roman"/>
-          <w:b/>
-          <w:bCs/>
-          <w:sz w:val="24"/>
-          <w:szCs w:val="24"/>
-        </w:rPr>
-        <w:t>Overall I am quite dissapointed in myself as although all the code I have written has some logical backing to it, between the lack of javadoc comments, overall functionality due to simple errors and being overly focused on implementing sqlite (not required) I put myself in a very difficult position to adhere also to the OOP principles.</w:t>
+          <w:b w:val="false"/>
+          <w:bCs w:val="false"/>
+        </w:rPr>
+      </w:pPr>
+      <w:r>
+        <w:rPr>
+          <w:rFonts w:cs="Times New Roman" w:ascii="Times New Roman" w:hAnsi="Times New Roman"/>
+          <w:b w:val="false"/>
+          <w:bCs w:val="false"/>
+          <w:sz w:val="24"/>
+          <w:szCs w:val="24"/>
+        </w:rPr>
+        <w:t>Overall I am quite happy with the Project I have created given my limited knowledge on certain aspects of OOP and my first time ever connecting a Relational Database Management system into a standard Cli application. There are definetly more features I would add but for now I am quite satisfied with my work.</w:t>
       </w:r>
     </w:p>
     <w:p>
@@ -3533,10 +2593,16 @@
         <w:pStyle w:val="Normal"/>
         <w:spacing w:before="0" w:after="160"/>
         <w:jc w:val="both"/>
-        <w:rPr/>
-      </w:pPr>
-      <w:r>
-        <w:rPr/>
+        <w:rPr>
+          <w:b w:val="false"/>
+          <w:bCs w:val="false"/>
+        </w:rPr>
+      </w:pPr>
+      <w:r>
+        <w:rPr>
+          <w:b w:val="false"/>
+          <w:bCs w:val="false"/>
+        </w:rPr>
       </w:r>
     </w:p>
     <w:sectPr>
@@ -4105,6 +3171,417 @@
   <w:abstractNum w:abstractNumId="5">
     <w:lvl w:ilvl="0">
       <w:start w:val="1"/>
+      <w:numFmt w:val="bullet"/>
+      <w:lvlText w:val=""/>
+      <w:lvlJc w:val="left"/>
+      <w:pPr>
+        <w:tabs>
+          <w:tab w:val="num" w:pos="1440"/>
+        </w:tabs>
+        <w:ind w:left="1440" w:hanging="360"/>
+      </w:pPr>
+      <w:rPr>
+        <w:rFonts w:ascii="Symbol" w:hAnsi="Symbol" w:cs="Symbol" w:hint="default"/>
+      </w:rPr>
+    </w:lvl>
+    <w:lvl w:ilvl="1">
+      <w:start w:val="1"/>
+      <w:numFmt w:val="bullet"/>
+      <w:lvlText w:val="◦"/>
+      <w:lvlJc w:val="left"/>
+      <w:pPr>
+        <w:tabs>
+          <w:tab w:val="num" w:pos="1800"/>
+        </w:tabs>
+        <w:ind w:left="1800" w:hanging="360"/>
+      </w:pPr>
+      <w:rPr>
+        <w:rFonts w:ascii="OpenSymbol" w:hAnsi="OpenSymbol" w:cs="OpenSymbol" w:hint="default"/>
+      </w:rPr>
+    </w:lvl>
+    <w:lvl w:ilvl="2">
+      <w:start w:val="1"/>
+      <w:numFmt w:val="bullet"/>
+      <w:lvlText w:val="▪"/>
+      <w:lvlJc w:val="left"/>
+      <w:pPr>
+        <w:tabs>
+          <w:tab w:val="num" w:pos="2160"/>
+        </w:tabs>
+        <w:ind w:left="2160" w:hanging="360"/>
+      </w:pPr>
+      <w:rPr>
+        <w:rFonts w:ascii="OpenSymbol" w:hAnsi="OpenSymbol" w:cs="OpenSymbol" w:hint="default"/>
+      </w:rPr>
+    </w:lvl>
+    <w:lvl w:ilvl="3">
+      <w:start w:val="1"/>
+      <w:numFmt w:val="bullet"/>
+      <w:lvlText w:val=""/>
+      <w:lvlJc w:val="left"/>
+      <w:pPr>
+        <w:tabs>
+          <w:tab w:val="num" w:pos="2520"/>
+        </w:tabs>
+        <w:ind w:left="2520" w:hanging="360"/>
+      </w:pPr>
+      <w:rPr>
+        <w:rFonts w:ascii="Symbol" w:hAnsi="Symbol" w:cs="Symbol" w:hint="default"/>
+      </w:rPr>
+    </w:lvl>
+    <w:lvl w:ilvl="4">
+      <w:start w:val="1"/>
+      <w:numFmt w:val="bullet"/>
+      <w:lvlText w:val="◦"/>
+      <w:lvlJc w:val="left"/>
+      <w:pPr>
+        <w:tabs>
+          <w:tab w:val="num" w:pos="2880"/>
+        </w:tabs>
+        <w:ind w:left="2880" w:hanging="360"/>
+      </w:pPr>
+      <w:rPr>
+        <w:rFonts w:ascii="OpenSymbol" w:hAnsi="OpenSymbol" w:cs="OpenSymbol" w:hint="default"/>
+      </w:rPr>
+    </w:lvl>
+    <w:lvl w:ilvl="5">
+      <w:start w:val="1"/>
+      <w:numFmt w:val="bullet"/>
+      <w:lvlText w:val="▪"/>
+      <w:lvlJc w:val="left"/>
+      <w:pPr>
+        <w:tabs>
+          <w:tab w:val="num" w:pos="3240"/>
+        </w:tabs>
+        <w:ind w:left="3240" w:hanging="360"/>
+      </w:pPr>
+      <w:rPr>
+        <w:rFonts w:ascii="OpenSymbol" w:hAnsi="OpenSymbol" w:cs="OpenSymbol" w:hint="default"/>
+      </w:rPr>
+    </w:lvl>
+    <w:lvl w:ilvl="6">
+      <w:start w:val="1"/>
+      <w:numFmt w:val="bullet"/>
+      <w:lvlText w:val=""/>
+      <w:lvlJc w:val="left"/>
+      <w:pPr>
+        <w:tabs>
+          <w:tab w:val="num" w:pos="3600"/>
+        </w:tabs>
+        <w:ind w:left="3600" w:hanging="360"/>
+      </w:pPr>
+      <w:rPr>
+        <w:rFonts w:ascii="Symbol" w:hAnsi="Symbol" w:cs="Symbol" w:hint="default"/>
+      </w:rPr>
+    </w:lvl>
+    <w:lvl w:ilvl="7">
+      <w:start w:val="1"/>
+      <w:numFmt w:val="bullet"/>
+      <w:lvlText w:val="◦"/>
+      <w:lvlJc w:val="left"/>
+      <w:pPr>
+        <w:tabs>
+          <w:tab w:val="num" w:pos="3960"/>
+        </w:tabs>
+        <w:ind w:left="3960" w:hanging="360"/>
+      </w:pPr>
+      <w:rPr>
+        <w:rFonts w:ascii="OpenSymbol" w:hAnsi="OpenSymbol" w:cs="OpenSymbol" w:hint="default"/>
+      </w:rPr>
+    </w:lvl>
+    <w:lvl w:ilvl="8">
+      <w:start w:val="1"/>
+      <w:numFmt w:val="bullet"/>
+      <w:lvlText w:val="▪"/>
+      <w:lvlJc w:val="left"/>
+      <w:pPr>
+        <w:tabs>
+          <w:tab w:val="num" w:pos="4320"/>
+        </w:tabs>
+        <w:ind w:left="4320" w:hanging="360"/>
+      </w:pPr>
+      <w:rPr>
+        <w:rFonts w:ascii="OpenSymbol" w:hAnsi="OpenSymbol" w:cs="OpenSymbol" w:hint="default"/>
+      </w:rPr>
+    </w:lvl>
+  </w:abstractNum>
+  <w:abstractNum w:abstractNumId="6">
+    <w:lvl w:ilvl="0">
+      <w:start w:val="1"/>
+      <w:numFmt w:val="bullet"/>
+      <w:lvlText w:val=""/>
+      <w:lvlJc w:val="left"/>
+      <w:pPr>
+        <w:tabs>
+          <w:tab w:val="num" w:pos="1440"/>
+        </w:tabs>
+        <w:ind w:left="1440" w:hanging="360"/>
+      </w:pPr>
+      <w:rPr>
+        <w:rFonts w:ascii="Symbol" w:hAnsi="Symbol" w:cs="Symbol" w:hint="default"/>
+      </w:rPr>
+    </w:lvl>
+    <w:lvl w:ilvl="1">
+      <w:start w:val="1"/>
+      <w:numFmt w:val="bullet"/>
+      <w:lvlText w:val="◦"/>
+      <w:lvlJc w:val="left"/>
+      <w:pPr>
+        <w:tabs>
+          <w:tab w:val="num" w:pos="1800"/>
+        </w:tabs>
+        <w:ind w:left="1800" w:hanging="360"/>
+      </w:pPr>
+      <w:rPr>
+        <w:rFonts w:ascii="OpenSymbol" w:hAnsi="OpenSymbol" w:cs="OpenSymbol" w:hint="default"/>
+      </w:rPr>
+    </w:lvl>
+    <w:lvl w:ilvl="2">
+      <w:start w:val="1"/>
+      <w:numFmt w:val="bullet"/>
+      <w:lvlText w:val="▪"/>
+      <w:lvlJc w:val="left"/>
+      <w:pPr>
+        <w:tabs>
+          <w:tab w:val="num" w:pos="2160"/>
+        </w:tabs>
+        <w:ind w:left="2160" w:hanging="360"/>
+      </w:pPr>
+      <w:rPr>
+        <w:rFonts w:ascii="OpenSymbol" w:hAnsi="OpenSymbol" w:cs="OpenSymbol" w:hint="default"/>
+      </w:rPr>
+    </w:lvl>
+    <w:lvl w:ilvl="3">
+      <w:start w:val="1"/>
+      <w:numFmt w:val="bullet"/>
+      <w:lvlText w:val=""/>
+      <w:lvlJc w:val="left"/>
+      <w:pPr>
+        <w:tabs>
+          <w:tab w:val="num" w:pos="2520"/>
+        </w:tabs>
+        <w:ind w:left="2520" w:hanging="360"/>
+      </w:pPr>
+      <w:rPr>
+        <w:rFonts w:ascii="Symbol" w:hAnsi="Symbol" w:cs="Symbol" w:hint="default"/>
+      </w:rPr>
+    </w:lvl>
+    <w:lvl w:ilvl="4">
+      <w:start w:val="1"/>
+      <w:numFmt w:val="bullet"/>
+      <w:lvlText w:val="◦"/>
+      <w:lvlJc w:val="left"/>
+      <w:pPr>
+        <w:tabs>
+          <w:tab w:val="num" w:pos="2880"/>
+        </w:tabs>
+        <w:ind w:left="2880" w:hanging="360"/>
+      </w:pPr>
+      <w:rPr>
+        <w:rFonts w:ascii="OpenSymbol" w:hAnsi="OpenSymbol" w:cs="OpenSymbol" w:hint="default"/>
+      </w:rPr>
+    </w:lvl>
+    <w:lvl w:ilvl="5">
+      <w:start w:val="1"/>
+      <w:numFmt w:val="bullet"/>
+      <w:lvlText w:val="▪"/>
+      <w:lvlJc w:val="left"/>
+      <w:pPr>
+        <w:tabs>
+          <w:tab w:val="num" w:pos="3240"/>
+        </w:tabs>
+        <w:ind w:left="3240" w:hanging="360"/>
+      </w:pPr>
+      <w:rPr>
+        <w:rFonts w:ascii="OpenSymbol" w:hAnsi="OpenSymbol" w:cs="OpenSymbol" w:hint="default"/>
+      </w:rPr>
+    </w:lvl>
+    <w:lvl w:ilvl="6">
+      <w:start w:val="1"/>
+      <w:numFmt w:val="bullet"/>
+      <w:lvlText w:val=""/>
+      <w:lvlJc w:val="left"/>
+      <w:pPr>
+        <w:tabs>
+          <w:tab w:val="num" w:pos="3600"/>
+        </w:tabs>
+        <w:ind w:left="3600" w:hanging="360"/>
+      </w:pPr>
+      <w:rPr>
+        <w:rFonts w:ascii="Symbol" w:hAnsi="Symbol" w:cs="Symbol" w:hint="default"/>
+      </w:rPr>
+    </w:lvl>
+    <w:lvl w:ilvl="7">
+      <w:start w:val="1"/>
+      <w:numFmt w:val="bullet"/>
+      <w:lvlText w:val="◦"/>
+      <w:lvlJc w:val="left"/>
+      <w:pPr>
+        <w:tabs>
+          <w:tab w:val="num" w:pos="3960"/>
+        </w:tabs>
+        <w:ind w:left="3960" w:hanging="360"/>
+      </w:pPr>
+      <w:rPr>
+        <w:rFonts w:ascii="OpenSymbol" w:hAnsi="OpenSymbol" w:cs="OpenSymbol" w:hint="default"/>
+      </w:rPr>
+    </w:lvl>
+    <w:lvl w:ilvl="8">
+      <w:start w:val="1"/>
+      <w:numFmt w:val="bullet"/>
+      <w:lvlText w:val="▪"/>
+      <w:lvlJc w:val="left"/>
+      <w:pPr>
+        <w:tabs>
+          <w:tab w:val="num" w:pos="4320"/>
+        </w:tabs>
+        <w:ind w:left="4320" w:hanging="360"/>
+      </w:pPr>
+      <w:rPr>
+        <w:rFonts w:ascii="OpenSymbol" w:hAnsi="OpenSymbol" w:cs="OpenSymbol" w:hint="default"/>
+      </w:rPr>
+    </w:lvl>
+  </w:abstractNum>
+  <w:abstractNum w:abstractNumId="7">
+    <w:lvl w:ilvl="0">
+      <w:start w:val="1"/>
+      <w:numFmt w:val="bullet"/>
+      <w:lvlText w:val=""/>
+      <w:lvlJc w:val="left"/>
+      <w:pPr>
+        <w:tabs>
+          <w:tab w:val="num" w:pos="1440"/>
+        </w:tabs>
+        <w:ind w:left="1440" w:hanging="360"/>
+      </w:pPr>
+      <w:rPr>
+        <w:rFonts w:ascii="Symbol" w:hAnsi="Symbol" w:cs="Symbol" w:hint="default"/>
+      </w:rPr>
+    </w:lvl>
+    <w:lvl w:ilvl="1">
+      <w:start w:val="1"/>
+      <w:numFmt w:val="bullet"/>
+      <w:lvlText w:val="◦"/>
+      <w:lvlJc w:val="left"/>
+      <w:pPr>
+        <w:tabs>
+          <w:tab w:val="num" w:pos="1800"/>
+        </w:tabs>
+        <w:ind w:left="1800" w:hanging="360"/>
+      </w:pPr>
+      <w:rPr>
+        <w:rFonts w:ascii="OpenSymbol" w:hAnsi="OpenSymbol" w:cs="OpenSymbol" w:hint="default"/>
+      </w:rPr>
+    </w:lvl>
+    <w:lvl w:ilvl="2">
+      <w:start w:val="1"/>
+      <w:numFmt w:val="bullet"/>
+      <w:lvlText w:val="▪"/>
+      <w:lvlJc w:val="left"/>
+      <w:pPr>
+        <w:tabs>
+          <w:tab w:val="num" w:pos="2160"/>
+        </w:tabs>
+        <w:ind w:left="2160" w:hanging="360"/>
+      </w:pPr>
+      <w:rPr>
+        <w:rFonts w:ascii="OpenSymbol" w:hAnsi="OpenSymbol" w:cs="OpenSymbol" w:hint="default"/>
+      </w:rPr>
+    </w:lvl>
+    <w:lvl w:ilvl="3">
+      <w:start w:val="1"/>
+      <w:numFmt w:val="bullet"/>
+      <w:lvlText w:val=""/>
+      <w:lvlJc w:val="left"/>
+      <w:pPr>
+        <w:tabs>
+          <w:tab w:val="num" w:pos="2520"/>
+        </w:tabs>
+        <w:ind w:left="2520" w:hanging="360"/>
+      </w:pPr>
+      <w:rPr>
+        <w:rFonts w:ascii="Symbol" w:hAnsi="Symbol" w:cs="Symbol" w:hint="default"/>
+      </w:rPr>
+    </w:lvl>
+    <w:lvl w:ilvl="4">
+      <w:start w:val="1"/>
+      <w:numFmt w:val="bullet"/>
+      <w:lvlText w:val="◦"/>
+      <w:lvlJc w:val="left"/>
+      <w:pPr>
+        <w:tabs>
+          <w:tab w:val="num" w:pos="2880"/>
+        </w:tabs>
+        <w:ind w:left="2880" w:hanging="360"/>
+      </w:pPr>
+      <w:rPr>
+        <w:rFonts w:ascii="OpenSymbol" w:hAnsi="OpenSymbol" w:cs="OpenSymbol" w:hint="default"/>
+      </w:rPr>
+    </w:lvl>
+    <w:lvl w:ilvl="5">
+      <w:start w:val="1"/>
+      <w:numFmt w:val="bullet"/>
+      <w:lvlText w:val="▪"/>
+      <w:lvlJc w:val="left"/>
+      <w:pPr>
+        <w:tabs>
+          <w:tab w:val="num" w:pos="3240"/>
+        </w:tabs>
+        <w:ind w:left="3240" w:hanging="360"/>
+      </w:pPr>
+      <w:rPr>
+        <w:rFonts w:ascii="OpenSymbol" w:hAnsi="OpenSymbol" w:cs="OpenSymbol" w:hint="default"/>
+      </w:rPr>
+    </w:lvl>
+    <w:lvl w:ilvl="6">
+      <w:start w:val="1"/>
+      <w:numFmt w:val="bullet"/>
+      <w:lvlText w:val=""/>
+      <w:lvlJc w:val="left"/>
+      <w:pPr>
+        <w:tabs>
+          <w:tab w:val="num" w:pos="3600"/>
+        </w:tabs>
+        <w:ind w:left="3600" w:hanging="360"/>
+      </w:pPr>
+      <w:rPr>
+        <w:rFonts w:ascii="Symbol" w:hAnsi="Symbol" w:cs="Symbol" w:hint="default"/>
+      </w:rPr>
+    </w:lvl>
+    <w:lvl w:ilvl="7">
+      <w:start w:val="1"/>
+      <w:numFmt w:val="bullet"/>
+      <w:lvlText w:val="◦"/>
+      <w:lvlJc w:val="left"/>
+      <w:pPr>
+        <w:tabs>
+          <w:tab w:val="num" w:pos="3960"/>
+        </w:tabs>
+        <w:ind w:left="3960" w:hanging="360"/>
+      </w:pPr>
+      <w:rPr>
+        <w:rFonts w:ascii="OpenSymbol" w:hAnsi="OpenSymbol" w:cs="OpenSymbol" w:hint="default"/>
+      </w:rPr>
+    </w:lvl>
+    <w:lvl w:ilvl="8">
+      <w:start w:val="1"/>
+      <w:numFmt w:val="bullet"/>
+      <w:lvlText w:val="▪"/>
+      <w:lvlJc w:val="left"/>
+      <w:pPr>
+        <w:tabs>
+          <w:tab w:val="num" w:pos="4320"/>
+        </w:tabs>
+        <w:ind w:left="4320" w:hanging="360"/>
+      </w:pPr>
+      <w:rPr>
+        <w:rFonts w:ascii="OpenSymbol" w:hAnsi="OpenSymbol" w:cs="OpenSymbol" w:hint="default"/>
+      </w:rPr>
+    </w:lvl>
+  </w:abstractNum>
+  <w:abstractNum w:abstractNumId="8">
+    <w:lvl w:ilvl="0">
+      <w:start w:val="1"/>
       <w:numFmt w:val="none"/>
       <w:suff w:val="nothing"/>
       <w:lvlText w:val=""/>
@@ -4235,6 +3712,15 @@
   </w:num>
   <w:num w:numId="5">
     <w:abstractNumId w:val="5"/>
+  </w:num>
+  <w:num w:numId="6">
+    <w:abstractNumId w:val="6"/>
+  </w:num>
+  <w:num w:numId="7">
+    <w:abstractNumId w:val="7"/>
+  </w:num>
+  <w:num w:numId="8">
+    <w:abstractNumId w:val="8"/>
   </w:num>
 </w:numbering>
 </file>
@@ -4743,7 +4229,7 @@
     </w:rPr>
   </w:style>
   <w:style w:type="paragraph" w:styleId="Caption">
-    <w:name w:val="caption"/>
+    <w:name w:val="Caption"/>
     <w:basedOn w:val="Normal"/>
     <w:qFormat/>
     <w:pPr>

</xml_diff>